<commit_message>
Agregado diagrama de Gantt
</commit_message>
<xml_diff>
--- a/Capítulo 1.docx
+++ b/Capítulo 1.docx
@@ -4,148 +4,1144 @@
   <w:body>
     <w:p>
       <w:pPr>
+        <w:pStyle w:val="Subtitle"/>
+        <w:rPr>
+          <w:color w:val="586EA6" w:themeColor="accent5"/>
+        </w:rPr>
+      </w:pPr>
+      <w:r>
+        <w:t>Link</w:t>
+      </w:r>
+      <w:r>
+        <w:t>:</w:t>
+      </w:r>
+      <w:r>
+        <w:t xml:space="preserve"> </w:t>
+      </w:r>
+      <w:hyperlink r:id="rId8" w:history="1">
+        <w:r>
+          <w:rPr>
+            <w:rStyle w:val="Hyperlink"/>
+            <w:color w:val="586EA6" w:themeColor="accent5"/>
+          </w:rPr>
+          <w:t>https://github.com/cevl/documentacion</w:t>
+        </w:r>
+      </w:hyperlink>
+    </w:p>
+    <w:p>
+      <w:pPr>
+        <w:pStyle w:val="TOCHeading"/>
+      </w:pPr>
+      <w:r>
+        <w:t>Contenido</w:t>
+      </w:r>
+    </w:p>
+    <w:p>
+      <w:pPr>
+        <w:pStyle w:val="TOC1"/>
+        <w:rPr>
+          <w:rFonts w:cstheme="minorBidi"/>
+          <w:color w:val="881631" w:themeColor="accent1" w:themeShade="BF"/>
+          <w:u w:val="none"/>
+        </w:rPr>
+      </w:pPr>
+      <w:r>
+        <w:rPr>
+          <w:rFonts w:cs="Times New Roman"/>
+          <w:smallCaps/>
+          <w:color w:val="881631" w:themeColor="accent1" w:themeShade="BF"/>
+        </w:rPr>
+        <w:fldChar w:fldCharType="begin"/>
+      </w:r>
+      <w:r>
+        <w:rPr>
+          <w:rFonts w:cs="Times New Roman"/>
+          <w:smallCaps/>
+          <w:color w:val="881631" w:themeColor="accent1" w:themeShade="BF"/>
+        </w:rPr>
+        <w:instrText xml:space="preserve"> TOC \h \z \t "Heading 1,2,Heading 2,3,Heading 3,4,Title,1" </w:instrText>
+      </w:r>
+      <w:r>
+        <w:rPr>
+          <w:rFonts w:cs="Times New Roman"/>
+          <w:smallCaps/>
+          <w:color w:val="881631" w:themeColor="accent1" w:themeShade="BF"/>
+        </w:rPr>
+        <w:fldChar w:fldCharType="separate"/>
+      </w:r>
+      <w:hyperlink w:anchor="_Toc57765949" w:history="1">
+        <w:r>
+          <w:rPr>
+            <w:rStyle w:val="Hyperlink"/>
+            <w:color w:val="881631" w:themeColor="accent1" w:themeShade="BF"/>
+          </w:rPr>
+          <w:t>CAPÍTULO I: VIDEOJUEGO Y HERRAMIENTAS DE DESARROLLO</w:t>
+        </w:r>
+        <w:r>
+          <w:rPr>
+            <w:webHidden/>
+            <w:color w:val="881631" w:themeColor="accent1" w:themeShade="BF"/>
+          </w:rPr>
+          <w:tab/>
+        </w:r>
+        <w:r>
+          <w:rPr>
+            <w:webHidden/>
+            <w:color w:val="881631" w:themeColor="accent1" w:themeShade="BF"/>
+          </w:rPr>
+          <w:fldChar w:fldCharType="begin"/>
+        </w:r>
+        <w:r>
+          <w:rPr>
+            <w:webHidden/>
+            <w:color w:val="881631" w:themeColor="accent1" w:themeShade="BF"/>
+          </w:rPr>
+          <w:instrText xml:space="preserve"> PAGEREF _Toc57765949 \h </w:instrText>
+        </w:r>
+        <w:r>
+          <w:rPr>
+            <w:webHidden/>
+            <w:color w:val="881631" w:themeColor="accent1" w:themeShade="BF"/>
+          </w:rPr>
+        </w:r>
+        <w:r>
+          <w:rPr>
+            <w:webHidden/>
+            <w:color w:val="881631" w:themeColor="accent1" w:themeShade="BF"/>
+          </w:rPr>
+          <w:fldChar w:fldCharType="separate"/>
+        </w:r>
+        <w:r>
+          <w:rPr>
+            <w:webHidden/>
+            <w:color w:val="881631" w:themeColor="accent1" w:themeShade="BF"/>
+          </w:rPr>
+          <w:t>2</w:t>
+        </w:r>
+        <w:r>
+          <w:rPr>
+            <w:webHidden/>
+            <w:color w:val="881631" w:themeColor="accent1" w:themeShade="BF"/>
+          </w:rPr>
+          <w:fldChar w:fldCharType="end"/>
+        </w:r>
+      </w:hyperlink>
+    </w:p>
+    <w:p>
+      <w:pPr>
+        <w:pStyle w:val="TOC2"/>
+        <w:tabs>
+          <w:tab w:val="right" w:pos="9350"/>
+        </w:tabs>
+        <w:rPr>
+          <w:rFonts w:cstheme="minorBidi"/>
+          <w:b w:val="0"/>
+          <w:bCs w:val="0"/>
+          <w:smallCaps w:val="0"/>
+          <w:noProof/>
+        </w:rPr>
+      </w:pPr>
+      <w:hyperlink w:anchor="_Toc57765950" w:history="1">
+        <w:r>
+          <w:rPr>
+            <w:rStyle w:val="Hyperlink"/>
+            <w:noProof/>
+          </w:rPr>
+          <w:t>1.1 Descripción</w:t>
+        </w:r>
+        <w:r>
+          <w:rPr>
+            <w:noProof/>
+            <w:webHidden/>
+          </w:rPr>
+          <w:tab/>
+        </w:r>
+        <w:r>
+          <w:rPr>
+            <w:noProof/>
+            <w:webHidden/>
+          </w:rPr>
+          <w:fldChar w:fldCharType="begin"/>
+        </w:r>
+        <w:r>
+          <w:rPr>
+            <w:noProof/>
+            <w:webHidden/>
+          </w:rPr>
+          <w:instrText xml:space="preserve"> PAGEREF _Toc57765950 \h </w:instrText>
+        </w:r>
+        <w:r>
+          <w:rPr>
+            <w:noProof/>
+            <w:webHidden/>
+          </w:rPr>
+        </w:r>
+        <w:r>
+          <w:rPr>
+            <w:noProof/>
+            <w:webHidden/>
+          </w:rPr>
+          <w:fldChar w:fldCharType="separate"/>
+        </w:r>
+        <w:r>
+          <w:rPr>
+            <w:noProof/>
+            <w:webHidden/>
+          </w:rPr>
+          <w:t>2</w:t>
+        </w:r>
+        <w:r>
+          <w:rPr>
+            <w:noProof/>
+            <w:webHidden/>
+          </w:rPr>
+          <w:fldChar w:fldCharType="end"/>
+        </w:r>
+      </w:hyperlink>
+    </w:p>
+    <w:p>
+      <w:pPr>
+        <w:pStyle w:val="TOC2"/>
+        <w:tabs>
+          <w:tab w:val="right" w:pos="9350"/>
+        </w:tabs>
+        <w:rPr>
+          <w:rFonts w:cstheme="minorBidi"/>
+          <w:b w:val="0"/>
+          <w:bCs w:val="0"/>
+          <w:smallCaps w:val="0"/>
+          <w:noProof/>
+        </w:rPr>
+      </w:pPr>
+      <w:hyperlink w:anchor="_Toc57765951" w:history="1">
+        <w:r>
+          <w:rPr>
+            <w:rStyle w:val="Hyperlink"/>
+            <w:noProof/>
+          </w:rPr>
+          <w:t>1.2 Motivación</w:t>
+        </w:r>
+        <w:r>
+          <w:rPr>
+            <w:noProof/>
+            <w:webHidden/>
+          </w:rPr>
+          <w:tab/>
+        </w:r>
+        <w:r>
+          <w:rPr>
+            <w:noProof/>
+            <w:webHidden/>
+          </w:rPr>
+          <w:fldChar w:fldCharType="begin"/>
+        </w:r>
+        <w:r>
+          <w:rPr>
+            <w:noProof/>
+            <w:webHidden/>
+          </w:rPr>
+          <w:instrText xml:space="preserve"> PAGEREF _Toc57765951 \h </w:instrText>
+        </w:r>
+        <w:r>
+          <w:rPr>
+            <w:noProof/>
+            <w:webHidden/>
+          </w:rPr>
+        </w:r>
+        <w:r>
+          <w:rPr>
+            <w:noProof/>
+            <w:webHidden/>
+          </w:rPr>
+          <w:fldChar w:fldCharType="separate"/>
+        </w:r>
+        <w:r>
+          <w:rPr>
+            <w:noProof/>
+            <w:webHidden/>
+          </w:rPr>
+          <w:t>2</w:t>
+        </w:r>
+        <w:r>
+          <w:rPr>
+            <w:noProof/>
+            <w:webHidden/>
+          </w:rPr>
+          <w:fldChar w:fldCharType="end"/>
+        </w:r>
+      </w:hyperlink>
+    </w:p>
+    <w:p>
+      <w:pPr>
+        <w:pStyle w:val="TOC3"/>
+        <w:tabs>
+          <w:tab w:val="right" w:pos="9350"/>
+        </w:tabs>
+        <w:rPr>
+          <w:rFonts w:cstheme="minorBidi"/>
+          <w:smallCaps w:val="0"/>
+          <w:noProof/>
+        </w:rPr>
+      </w:pPr>
+      <w:hyperlink w:anchor="_Toc57765952" w:history="1">
+        <w:r>
+          <w:rPr>
+            <w:rStyle w:val="Hyperlink"/>
+            <w:noProof/>
+          </w:rPr>
+          <w:t>1.2.1 Originalidad de la idea</w:t>
+        </w:r>
+        <w:r>
+          <w:rPr>
+            <w:noProof/>
+            <w:webHidden/>
+          </w:rPr>
+          <w:tab/>
+        </w:r>
+        <w:r>
+          <w:rPr>
+            <w:noProof/>
+            <w:webHidden/>
+          </w:rPr>
+          <w:fldChar w:fldCharType="begin"/>
+        </w:r>
+        <w:r>
+          <w:rPr>
+            <w:noProof/>
+            <w:webHidden/>
+          </w:rPr>
+          <w:instrText xml:space="preserve"> PAGEREF _Toc57765952 \h </w:instrText>
+        </w:r>
+        <w:r>
+          <w:rPr>
+            <w:noProof/>
+            <w:webHidden/>
+          </w:rPr>
+        </w:r>
+        <w:r>
+          <w:rPr>
+            <w:noProof/>
+            <w:webHidden/>
+          </w:rPr>
+          <w:fldChar w:fldCharType="separate"/>
+        </w:r>
+        <w:r>
+          <w:rPr>
+            <w:noProof/>
+            <w:webHidden/>
+          </w:rPr>
+          <w:t>2</w:t>
+        </w:r>
+        <w:r>
+          <w:rPr>
+            <w:noProof/>
+            <w:webHidden/>
+          </w:rPr>
+          <w:fldChar w:fldCharType="end"/>
+        </w:r>
+      </w:hyperlink>
+    </w:p>
+    <w:p>
+      <w:pPr>
+        <w:pStyle w:val="TOC3"/>
+        <w:tabs>
+          <w:tab w:val="right" w:pos="9350"/>
+        </w:tabs>
+        <w:rPr>
+          <w:rFonts w:cstheme="minorBidi"/>
+          <w:smallCaps w:val="0"/>
+          <w:noProof/>
+        </w:rPr>
+      </w:pPr>
+      <w:hyperlink w:anchor="_Toc57765953" w:history="1">
+        <w:r>
+          <w:rPr>
+            <w:rStyle w:val="Hyperlink"/>
+            <w:noProof/>
+          </w:rPr>
+          <w:t>1.2.2 Estado del Arte</w:t>
+        </w:r>
+        <w:r>
+          <w:rPr>
+            <w:noProof/>
+            <w:webHidden/>
+          </w:rPr>
+          <w:tab/>
+        </w:r>
+        <w:r>
+          <w:rPr>
+            <w:noProof/>
+            <w:webHidden/>
+          </w:rPr>
+          <w:fldChar w:fldCharType="begin"/>
+        </w:r>
+        <w:r>
+          <w:rPr>
+            <w:noProof/>
+            <w:webHidden/>
+          </w:rPr>
+          <w:instrText xml:space="preserve"> PAGEREF _Toc57765953 \h </w:instrText>
+        </w:r>
+        <w:r>
+          <w:rPr>
+            <w:noProof/>
+            <w:webHidden/>
+          </w:rPr>
+        </w:r>
+        <w:r>
+          <w:rPr>
+            <w:noProof/>
+            <w:webHidden/>
+          </w:rPr>
+          <w:fldChar w:fldCharType="separate"/>
+        </w:r>
+        <w:r>
+          <w:rPr>
+            <w:noProof/>
+            <w:webHidden/>
+          </w:rPr>
+          <w:t>2</w:t>
+        </w:r>
+        <w:r>
+          <w:rPr>
+            <w:noProof/>
+            <w:webHidden/>
+          </w:rPr>
+          <w:fldChar w:fldCharType="end"/>
+        </w:r>
+      </w:hyperlink>
+    </w:p>
+    <w:p>
+      <w:pPr>
+        <w:pStyle w:val="TOC2"/>
+        <w:tabs>
+          <w:tab w:val="right" w:pos="9350"/>
+        </w:tabs>
+        <w:rPr>
+          <w:rFonts w:cstheme="minorBidi"/>
+          <w:b w:val="0"/>
+          <w:bCs w:val="0"/>
+          <w:smallCaps w:val="0"/>
+          <w:noProof/>
+        </w:rPr>
+      </w:pPr>
+      <w:hyperlink w:anchor="_Toc57765954" w:history="1">
+        <w:r>
+          <w:rPr>
+            <w:rStyle w:val="Hyperlink"/>
+            <w:noProof/>
+          </w:rPr>
+          <w:t>1.3 Objetivo general</w:t>
+        </w:r>
+        <w:r>
+          <w:rPr>
+            <w:noProof/>
+            <w:webHidden/>
+          </w:rPr>
+          <w:tab/>
+        </w:r>
+        <w:r>
+          <w:rPr>
+            <w:noProof/>
+            <w:webHidden/>
+          </w:rPr>
+          <w:fldChar w:fldCharType="begin"/>
+        </w:r>
+        <w:r>
+          <w:rPr>
+            <w:noProof/>
+            <w:webHidden/>
+          </w:rPr>
+          <w:instrText xml:space="preserve"> PAGEREF _Toc57765954 \h </w:instrText>
+        </w:r>
+        <w:r>
+          <w:rPr>
+            <w:noProof/>
+            <w:webHidden/>
+          </w:rPr>
+        </w:r>
+        <w:r>
+          <w:rPr>
+            <w:noProof/>
+            <w:webHidden/>
+          </w:rPr>
+          <w:fldChar w:fldCharType="separate"/>
+        </w:r>
+        <w:r>
+          <w:rPr>
+            <w:noProof/>
+            <w:webHidden/>
+          </w:rPr>
+          <w:t>3</w:t>
+        </w:r>
+        <w:r>
+          <w:rPr>
+            <w:noProof/>
+            <w:webHidden/>
+          </w:rPr>
+          <w:fldChar w:fldCharType="end"/>
+        </w:r>
+      </w:hyperlink>
+    </w:p>
+    <w:p>
+      <w:pPr>
+        <w:pStyle w:val="TOC2"/>
+        <w:tabs>
+          <w:tab w:val="right" w:pos="9350"/>
+        </w:tabs>
+        <w:rPr>
+          <w:rFonts w:cstheme="minorBidi"/>
+          <w:b w:val="0"/>
+          <w:bCs w:val="0"/>
+          <w:smallCaps w:val="0"/>
+          <w:noProof/>
+        </w:rPr>
+      </w:pPr>
+      <w:hyperlink w:anchor="_Toc57765955" w:history="1">
+        <w:r>
+          <w:rPr>
+            <w:rStyle w:val="Hyperlink"/>
+            <w:noProof/>
+          </w:rPr>
+          <w:t>1.4 Objetivos específicos</w:t>
+        </w:r>
+        <w:r>
+          <w:rPr>
+            <w:noProof/>
+            <w:webHidden/>
+          </w:rPr>
+          <w:tab/>
+        </w:r>
+        <w:r>
+          <w:rPr>
+            <w:noProof/>
+            <w:webHidden/>
+          </w:rPr>
+          <w:fldChar w:fldCharType="begin"/>
+        </w:r>
+        <w:r>
+          <w:rPr>
+            <w:noProof/>
+            <w:webHidden/>
+          </w:rPr>
+          <w:instrText xml:space="preserve"> PAGEREF _Toc57765955 \h </w:instrText>
+        </w:r>
+        <w:r>
+          <w:rPr>
+            <w:noProof/>
+            <w:webHidden/>
+          </w:rPr>
+        </w:r>
+        <w:r>
+          <w:rPr>
+            <w:noProof/>
+            <w:webHidden/>
+          </w:rPr>
+          <w:fldChar w:fldCharType="separate"/>
+        </w:r>
+        <w:r>
+          <w:rPr>
+            <w:noProof/>
+            <w:webHidden/>
+          </w:rPr>
+          <w:t>3</w:t>
+        </w:r>
+        <w:r>
+          <w:rPr>
+            <w:noProof/>
+            <w:webHidden/>
+          </w:rPr>
+          <w:fldChar w:fldCharType="end"/>
+        </w:r>
+      </w:hyperlink>
+    </w:p>
+    <w:p>
+      <w:pPr>
+        <w:pStyle w:val="TOC2"/>
+        <w:tabs>
+          <w:tab w:val="right" w:pos="9350"/>
+        </w:tabs>
+        <w:rPr>
+          <w:rFonts w:cstheme="minorBidi"/>
+          <w:b w:val="0"/>
+          <w:bCs w:val="0"/>
+          <w:smallCaps w:val="0"/>
+          <w:noProof/>
+        </w:rPr>
+      </w:pPr>
+      <w:hyperlink w:anchor="_Toc57765956" w:history="1">
+        <w:r>
+          <w:rPr>
+            <w:rStyle w:val="Hyperlink"/>
+            <w:noProof/>
+          </w:rPr>
+          <w:t>1.5 Escenario</w:t>
+        </w:r>
+        <w:r>
+          <w:rPr>
+            <w:noProof/>
+            <w:webHidden/>
+          </w:rPr>
+          <w:tab/>
+        </w:r>
+        <w:r>
+          <w:rPr>
+            <w:noProof/>
+            <w:webHidden/>
+          </w:rPr>
+          <w:fldChar w:fldCharType="begin"/>
+        </w:r>
+        <w:r>
+          <w:rPr>
+            <w:noProof/>
+            <w:webHidden/>
+          </w:rPr>
+          <w:instrText xml:space="preserve"> PAGEREF _Toc57765956 \h </w:instrText>
+        </w:r>
+        <w:r>
+          <w:rPr>
+            <w:noProof/>
+            <w:webHidden/>
+          </w:rPr>
+        </w:r>
+        <w:r>
+          <w:rPr>
+            <w:noProof/>
+            <w:webHidden/>
+          </w:rPr>
+          <w:fldChar w:fldCharType="separate"/>
+        </w:r>
+        <w:r>
+          <w:rPr>
+            <w:noProof/>
+            <w:webHidden/>
+          </w:rPr>
+          <w:t>3</w:t>
+        </w:r>
+        <w:r>
+          <w:rPr>
+            <w:noProof/>
+            <w:webHidden/>
+          </w:rPr>
+          <w:fldChar w:fldCharType="end"/>
+        </w:r>
+      </w:hyperlink>
+    </w:p>
+    <w:p>
+      <w:pPr>
+        <w:pStyle w:val="TOC2"/>
+        <w:tabs>
+          <w:tab w:val="right" w:pos="9350"/>
+        </w:tabs>
+        <w:rPr>
+          <w:rFonts w:cstheme="minorBidi"/>
+          <w:b w:val="0"/>
+          <w:bCs w:val="0"/>
+          <w:smallCaps w:val="0"/>
+          <w:noProof/>
+        </w:rPr>
+      </w:pPr>
+      <w:hyperlink w:anchor="_Toc57765957" w:history="1">
+        <w:r>
+          <w:rPr>
+            <w:rStyle w:val="Hyperlink"/>
+            <w:noProof/>
+          </w:rPr>
+          <w:t>1.6 Contenidos</w:t>
+        </w:r>
+        <w:r>
+          <w:rPr>
+            <w:noProof/>
+            <w:webHidden/>
+          </w:rPr>
+          <w:tab/>
+        </w:r>
+        <w:r>
+          <w:rPr>
+            <w:noProof/>
+            <w:webHidden/>
+          </w:rPr>
+          <w:fldChar w:fldCharType="begin"/>
+        </w:r>
+        <w:r>
+          <w:rPr>
+            <w:noProof/>
+            <w:webHidden/>
+          </w:rPr>
+          <w:instrText xml:space="preserve"> PAGEREF _Toc57765957 \h </w:instrText>
+        </w:r>
+        <w:r>
+          <w:rPr>
+            <w:noProof/>
+            <w:webHidden/>
+          </w:rPr>
+        </w:r>
+        <w:r>
+          <w:rPr>
+            <w:noProof/>
+            <w:webHidden/>
+          </w:rPr>
+          <w:fldChar w:fldCharType="separate"/>
+        </w:r>
+        <w:r>
+          <w:rPr>
+            <w:noProof/>
+            <w:webHidden/>
+          </w:rPr>
+          <w:t>3</w:t>
+        </w:r>
+        <w:r>
+          <w:rPr>
+            <w:noProof/>
+            <w:webHidden/>
+          </w:rPr>
+          <w:fldChar w:fldCharType="end"/>
+        </w:r>
+      </w:hyperlink>
+    </w:p>
+    <w:p>
+      <w:pPr>
+        <w:pStyle w:val="TOC2"/>
+        <w:tabs>
+          <w:tab w:val="right" w:pos="9350"/>
+        </w:tabs>
+        <w:rPr>
+          <w:rFonts w:cstheme="minorBidi"/>
+          <w:b w:val="0"/>
+          <w:bCs w:val="0"/>
+          <w:smallCaps w:val="0"/>
+          <w:noProof/>
+        </w:rPr>
+      </w:pPr>
+      <w:hyperlink w:anchor="_Toc57765958" w:history="1">
+        <w:r>
+          <w:rPr>
+            <w:rStyle w:val="Hyperlink"/>
+            <w:noProof/>
+          </w:rPr>
+          <w:t>1.7 Metodología</w:t>
+        </w:r>
+        <w:r>
+          <w:rPr>
+            <w:noProof/>
+            <w:webHidden/>
+          </w:rPr>
+          <w:tab/>
+        </w:r>
+        <w:r>
+          <w:rPr>
+            <w:noProof/>
+            <w:webHidden/>
+          </w:rPr>
+          <w:fldChar w:fldCharType="begin"/>
+        </w:r>
+        <w:r>
+          <w:rPr>
+            <w:noProof/>
+            <w:webHidden/>
+          </w:rPr>
+          <w:instrText xml:space="preserve"> PAGEREF _Toc57765958 \h </w:instrText>
+        </w:r>
+        <w:r>
+          <w:rPr>
+            <w:noProof/>
+            <w:webHidden/>
+          </w:rPr>
+        </w:r>
+        <w:r>
+          <w:rPr>
+            <w:noProof/>
+            <w:webHidden/>
+          </w:rPr>
+          <w:fldChar w:fldCharType="separate"/>
+        </w:r>
+        <w:r>
+          <w:rPr>
+            <w:noProof/>
+            <w:webHidden/>
+          </w:rPr>
+          <w:t>4</w:t>
+        </w:r>
+        <w:r>
+          <w:rPr>
+            <w:noProof/>
+            <w:webHidden/>
+          </w:rPr>
+          <w:fldChar w:fldCharType="end"/>
+        </w:r>
+      </w:hyperlink>
+    </w:p>
+    <w:p>
+      <w:pPr>
+        <w:pStyle w:val="TOC2"/>
+        <w:tabs>
+          <w:tab w:val="right" w:pos="9350"/>
+        </w:tabs>
+        <w:rPr>
+          <w:rFonts w:cstheme="minorBidi"/>
+          <w:b w:val="0"/>
+          <w:bCs w:val="0"/>
+          <w:smallCaps w:val="0"/>
+          <w:noProof/>
+        </w:rPr>
+      </w:pPr>
+      <w:hyperlink w:anchor="_Toc57765959" w:history="1">
+        <w:r>
+          <w:rPr>
+            <w:rStyle w:val="Hyperlink"/>
+            <w:noProof/>
+          </w:rPr>
+          <w:t>1.8 Arquitectura de la aplicación</w:t>
+        </w:r>
+        <w:r>
+          <w:rPr>
+            <w:noProof/>
+            <w:webHidden/>
+          </w:rPr>
+          <w:tab/>
+        </w:r>
+        <w:r>
+          <w:rPr>
+            <w:noProof/>
+            <w:webHidden/>
+          </w:rPr>
+          <w:fldChar w:fldCharType="begin"/>
+        </w:r>
+        <w:r>
+          <w:rPr>
+            <w:noProof/>
+            <w:webHidden/>
+          </w:rPr>
+          <w:instrText xml:space="preserve"> PAGEREF _Toc57765959 \h </w:instrText>
+        </w:r>
+        <w:r>
+          <w:rPr>
+            <w:noProof/>
+            <w:webHidden/>
+          </w:rPr>
+        </w:r>
+        <w:r>
+          <w:rPr>
+            <w:noProof/>
+            <w:webHidden/>
+          </w:rPr>
+          <w:fldChar w:fldCharType="separate"/>
+        </w:r>
+        <w:r>
+          <w:rPr>
+            <w:noProof/>
+            <w:webHidden/>
+          </w:rPr>
+          <w:t>4</w:t>
+        </w:r>
+        <w:r>
+          <w:rPr>
+            <w:noProof/>
+            <w:webHidden/>
+          </w:rPr>
+          <w:fldChar w:fldCharType="end"/>
+        </w:r>
+      </w:hyperlink>
+    </w:p>
+    <w:p>
+      <w:pPr>
+        <w:pStyle w:val="TOC2"/>
+        <w:tabs>
+          <w:tab w:val="right" w:pos="9350"/>
+        </w:tabs>
+        <w:rPr>
+          <w:rFonts w:cstheme="minorBidi"/>
+          <w:b w:val="0"/>
+          <w:bCs w:val="0"/>
+          <w:smallCaps w:val="0"/>
+          <w:noProof/>
+        </w:rPr>
+      </w:pPr>
+      <w:hyperlink w:anchor="_Toc57765960" w:history="1">
+        <w:r>
+          <w:rPr>
+            <w:rStyle w:val="Hyperlink"/>
+            <w:noProof/>
+          </w:rPr>
+          <w:t>1.9 Herramientas de desarrollo</w:t>
+        </w:r>
+        <w:r>
+          <w:rPr>
+            <w:noProof/>
+            <w:webHidden/>
+          </w:rPr>
+          <w:tab/>
+        </w:r>
+        <w:r>
+          <w:rPr>
+            <w:noProof/>
+            <w:webHidden/>
+          </w:rPr>
+          <w:fldChar w:fldCharType="begin"/>
+        </w:r>
+        <w:r>
+          <w:rPr>
+            <w:noProof/>
+            <w:webHidden/>
+          </w:rPr>
+          <w:instrText xml:space="preserve"> PAGEREF _Toc57765960 \h </w:instrText>
+        </w:r>
+        <w:r>
+          <w:rPr>
+            <w:noProof/>
+            <w:webHidden/>
+          </w:rPr>
+        </w:r>
+        <w:r>
+          <w:rPr>
+            <w:noProof/>
+            <w:webHidden/>
+          </w:rPr>
+          <w:fldChar w:fldCharType="separate"/>
+        </w:r>
+        <w:r>
+          <w:rPr>
+            <w:noProof/>
+            <w:webHidden/>
+          </w:rPr>
+          <w:t>4</w:t>
+        </w:r>
+        <w:r>
+          <w:rPr>
+            <w:noProof/>
+            <w:webHidden/>
+          </w:rPr>
+          <w:fldChar w:fldCharType="end"/>
+        </w:r>
+      </w:hyperlink>
+    </w:p>
+    <w:p>
+      <w:pPr>
+        <w:pStyle w:val="TOC1"/>
+        <w:rPr>
+          <w:rFonts w:cstheme="minorBidi"/>
+          <w:color w:val="881631" w:themeColor="accent1" w:themeShade="BF"/>
+          <w:u w:val="none"/>
+        </w:rPr>
+      </w:pPr>
+      <w:hyperlink w:anchor="_Toc57765961" w:history="1">
+        <w:r>
+          <w:rPr>
+            <w:rStyle w:val="Hyperlink"/>
+            <w:rFonts w:eastAsia="Times New Roman"/>
+            <w:color w:val="D60536" w:themeColor="hyperlink" w:themeShade="BF"/>
+          </w:rPr>
+          <w:t>CAPÍTULO II: DISEÑO E IMPLEMENTACIÓN</w:t>
+        </w:r>
+        <w:r>
+          <w:rPr>
+            <w:webHidden/>
+            <w:color w:val="881631" w:themeColor="accent1" w:themeShade="BF"/>
+          </w:rPr>
+          <w:tab/>
+        </w:r>
+        <w:r>
+          <w:rPr>
+            <w:webHidden/>
+            <w:color w:val="881631" w:themeColor="accent1" w:themeShade="BF"/>
+          </w:rPr>
+          <w:fldChar w:fldCharType="begin"/>
+        </w:r>
+        <w:r>
+          <w:rPr>
+            <w:webHidden/>
+            <w:color w:val="881631" w:themeColor="accent1" w:themeShade="BF"/>
+          </w:rPr>
+          <w:instrText xml:space="preserve"> PAGEREF _Toc57765961 \h </w:instrText>
+        </w:r>
+        <w:r>
+          <w:rPr>
+            <w:webHidden/>
+            <w:color w:val="881631" w:themeColor="accent1" w:themeShade="BF"/>
+          </w:rPr>
+        </w:r>
+        <w:r>
+          <w:rPr>
+            <w:webHidden/>
+            <w:color w:val="881631" w:themeColor="accent1" w:themeShade="BF"/>
+          </w:rPr>
+          <w:fldChar w:fldCharType="separate"/>
+        </w:r>
+        <w:r>
+          <w:rPr>
+            <w:webHidden/>
+            <w:color w:val="881631" w:themeColor="accent1" w:themeShade="BF"/>
+          </w:rPr>
+          <w:t>5</w:t>
+        </w:r>
+        <w:r>
+          <w:rPr>
+            <w:webHidden/>
+            <w:color w:val="881631" w:themeColor="accent1" w:themeShade="BF"/>
+          </w:rPr>
+          <w:fldChar w:fldCharType="end"/>
+        </w:r>
+      </w:hyperlink>
+    </w:p>
+    <w:p>
+      <w:pPr>
+        <w:pStyle w:val="TOC2"/>
+        <w:tabs>
+          <w:tab w:val="right" w:pos="9350"/>
+        </w:tabs>
+        <w:rPr>
+          <w:rFonts w:cstheme="minorBidi"/>
+          <w:b w:val="0"/>
+          <w:bCs w:val="0"/>
+          <w:smallCaps w:val="0"/>
+          <w:noProof/>
+        </w:rPr>
+      </w:pPr>
+      <w:hyperlink w:anchor="_Toc57765962" w:history="1">
+        <w:r>
+          <w:rPr>
+            <w:rStyle w:val="Hyperlink"/>
+            <w:rFonts w:eastAsia="Times New Roman"/>
+            <w:noProof/>
+          </w:rPr>
+          <w:t>2.1 Planificación (Diagrama de Gantt)</w:t>
+        </w:r>
+        <w:r>
+          <w:rPr>
+            <w:noProof/>
+            <w:webHidden/>
+          </w:rPr>
+          <w:tab/>
+        </w:r>
+        <w:r>
+          <w:rPr>
+            <w:noProof/>
+            <w:webHidden/>
+          </w:rPr>
+          <w:fldChar w:fldCharType="begin"/>
+        </w:r>
+        <w:r>
+          <w:rPr>
+            <w:noProof/>
+            <w:webHidden/>
+          </w:rPr>
+          <w:instrText xml:space="preserve"> PAGEREF _Toc57765962 \h </w:instrText>
+        </w:r>
+        <w:r>
+          <w:rPr>
+            <w:noProof/>
+            <w:webHidden/>
+          </w:rPr>
+        </w:r>
+        <w:r>
+          <w:rPr>
+            <w:noProof/>
+            <w:webHidden/>
+          </w:rPr>
+          <w:fldChar w:fldCharType="separate"/>
+        </w:r>
+        <w:r>
+          <w:rPr>
+            <w:noProof/>
+            <w:webHidden/>
+          </w:rPr>
+          <w:t>5</w:t>
+        </w:r>
+        <w:r>
+          <w:rPr>
+            <w:noProof/>
+            <w:webHidden/>
+          </w:rPr>
+          <w:fldChar w:fldCharType="end"/>
+        </w:r>
+      </w:hyperlink>
+    </w:p>
+    <w:p>
+      <w:pPr>
+        <w:pStyle w:val="TOC2"/>
+        <w:tabs>
+          <w:tab w:val="right" w:pos="9350"/>
+        </w:tabs>
+        <w:rPr>
+          <w:rFonts w:cstheme="minorBidi"/>
+          <w:b w:val="0"/>
+          <w:bCs w:val="0"/>
+          <w:smallCaps w:val="0"/>
+          <w:noProof/>
+        </w:rPr>
+      </w:pPr>
+      <w:hyperlink w:anchor="_Toc57765963" w:history="1">
+        <w:r>
+          <w:rPr>
+            <w:rStyle w:val="Hyperlink"/>
+            <w:rFonts w:eastAsia="Times New Roman"/>
+            <w:noProof/>
+          </w:rPr>
+          <w:t>2.2 Diagramas y Casos de Uso</w:t>
+        </w:r>
+        <w:r>
+          <w:rPr>
+            <w:noProof/>
+            <w:webHidden/>
+          </w:rPr>
+          <w:tab/>
+        </w:r>
+        <w:r>
+          <w:rPr>
+            <w:noProof/>
+            <w:webHidden/>
+          </w:rPr>
+          <w:fldChar w:fldCharType="begin"/>
+        </w:r>
+        <w:r>
+          <w:rPr>
+            <w:noProof/>
+            <w:webHidden/>
+          </w:rPr>
+          <w:instrText xml:space="preserve"> PAGEREF _Toc57765963 \h </w:instrText>
+        </w:r>
+        <w:r>
+          <w:rPr>
+            <w:noProof/>
+            <w:webHidden/>
+          </w:rPr>
+        </w:r>
+        <w:r>
+          <w:rPr>
+            <w:noProof/>
+            <w:webHidden/>
+          </w:rPr>
+          <w:fldChar w:fldCharType="separate"/>
+        </w:r>
+        <w:r>
+          <w:rPr>
+            <w:noProof/>
+            <w:webHidden/>
+          </w:rPr>
+          <w:t>5</w:t>
+        </w:r>
+        <w:r>
+          <w:rPr>
+            <w:noProof/>
+            <w:webHidden/>
+          </w:rPr>
+          <w:fldChar w:fldCharType="end"/>
+        </w:r>
+      </w:hyperlink>
+    </w:p>
+    <w:p>
+      <w:r>
+        <w:rPr>
+          <w:rFonts w:cs="Times New Roman"/>
+          <w:smallCaps/>
+        </w:rPr>
+        <w:fldChar w:fldCharType="end"/>
+      </w:r>
+    </w:p>
+    <w:p/>
+    <w:p>
+      <w:pPr>
         <w:pStyle w:val="Title"/>
-      </w:pPr>
-      <w:r>
-        <w:t>CAPÍTULO I: VIDEOJUEGO Y HERRAMIENTAS DE DESARROLLO</w:t>
-      </w:r>
-      <w:r>
-        <w:tab/>
-      </w:r>
-    </w:p>
-    <w:p>
-      <w:pPr>
-        <w:pStyle w:val="Subtitle"/>
-        <w:rPr>
-          <w:lang w:val="en-US"/>
-        </w:rPr>
-      </w:pPr>
-      <w:r>
-        <w:rPr>
-          <w:lang w:val="en-US"/>
-        </w:rPr>
-        <w:t>Link</w:t>
-      </w:r>
-      <w:r>
-        <w:rPr>
-          <w:lang w:val="en-US"/>
-        </w:rPr>
-        <w:t>:</w:t>
-      </w:r>
-      <w:r>
-        <w:rPr>
-          <w:lang w:val="en-US"/>
-        </w:rPr>
-        <w:t xml:space="preserve"> </w:t>
-      </w:r>
-      <w:hyperlink r:id="rId5" w:history="1">
-        <w:r>
-          <w:rPr>
-            <w:rStyle w:val="Hyperlink"/>
-            <w:lang w:val="en-US"/>
-          </w:rPr>
-          <w:t>https://github.com/cevl/documentacion</w:t>
-        </w:r>
-      </w:hyperlink>
-    </w:p>
-    <w:p>
-      <w:pPr>
-        <w:pStyle w:val="Heading1"/>
-      </w:pPr>
-      <w:r>
-        <w:t>1.1 Descripción</w:t>
-      </w:r>
-      <w:r>
-        <w:tab/>
-      </w:r>
-    </w:p>
-    <w:p>
-      <w:r>
-        <w:rPr>
-          <w:b/>
-          <w:bCs/>
-        </w:rPr>
-        <w:t>LightConnect</w:t>
-      </w:r>
-      <w:r>
-        <w:t xml:space="preserve"> es un videojuego tipo puzzle basado en el famoso </w:t>
-      </w:r>
-      <w:hyperlink r:id="rId6" w:history="1">
-        <w:r>
-          <w:rPr>
-            <w:rStyle w:val="Hyperlink"/>
-          </w:rPr>
-          <w:t>15 puzzle</w:t>
-        </w:r>
-      </w:hyperlink>
-      <w:r>
-        <w:t xml:space="preserve"> (Juego del 15 o taken en español), se podría decir que es una versión más compleja de </w:t>
-      </w:r>
-      <w:hyperlink r:id="rId7" w:history="1">
-        <w:r>
-          <w:rPr>
-            <w:rStyle w:val="Hyperlink"/>
-          </w:rPr>
-          <w:t>Roll the Ball</w:t>
-        </w:r>
-      </w:hyperlink>
-      <w:r>
-        <w:t xml:space="preserve"> ya que la base es la misma pero con más posibilidades debido a la mecánica del juego (Uso de luz en vez de una pelota).</w:t>
-      </w:r>
-    </w:p>
-    <w:p>
-      <w:pPr>
-        <w:pStyle w:val="Heading1"/>
-      </w:pPr>
-      <w:r>
-        <w:t>1.2 Motivación</w:t>
-      </w:r>
-    </w:p>
-    <w:p>
-      <w:r>
-        <w:t xml:space="preserve">Quería emular la experiencia de los mini games de puzzle que presenta el juego </w:t>
-      </w:r>
-      <w:hyperlink r:id="rId8" w:history="1">
-        <w:r>
-          <w:rPr>
-            <w:rStyle w:val="Hyperlink"/>
-          </w:rPr>
-          <w:t>Onimusha 3: Demon Siege</w:t>
-        </w:r>
-      </w:hyperlink>
-      <w:r>
-        <w:t xml:space="preserve"> ( </w:t>
-      </w:r>
-      <w:r>
-        <w:t>PlayStation 2</w:t>
-      </w:r>
-      <w:r>
-        <w:t>,</w:t>
-      </w:r>
-      <w:r>
-        <w:t xml:space="preserve"> A</w:t>
-      </w:r>
-      <w:r>
-        <w:t>b</w:t>
-      </w:r>
-      <w:r>
-        <w:t>ril 27</w:t>
-      </w:r>
-      <w:r>
-        <w:t xml:space="preserve"> del</w:t>
-      </w:r>
-      <w:r>
-        <w:t xml:space="preserve"> 2004</w:t>
-      </w:r>
-      <w:r>
-        <w:t>) ya que no encontré nada igual en el internet, pero a la vez agregar más flexibilidad y modos de juego. También me inspiré un poco en Roll the Ball, que es muy parecido al de Onimusha.</w:t>
-      </w:r>
-    </w:p>
-    <w:p>
-      <w:pPr>
-        <w:rPr>
-          <w:rStyle w:val="IntenseReference"/>
-        </w:rPr>
         <w:sectPr>
           <w:pgSz w:w="12240" w:h="15840"/>
           <w:pgMar w:top="1440" w:right="1440" w:bottom="1440" w:left="1440" w:header="720" w:footer="720" w:gutter="0"/>
@@ -156,29 +1152,293 @@
     </w:p>
     <w:p>
       <w:pPr>
+        <w:pStyle w:val="Title"/>
+        <w:rPr>
+          <w:lang w:val="es-ES"/>
+        </w:rPr>
+      </w:pPr>
+      <w:bookmarkStart w:id="0" w:name="_Toc57765949"/>
+      <w:r>
+        <w:rPr>
+          <w:lang w:val="es-ES"/>
+        </w:rPr>
+        <w:lastRenderedPageBreak/>
+        <w:t>CAPÍTULO I: VIDEOJUEGO Y HERRAMIENTAS DE DESARROLLO</w:t>
+      </w:r>
+      <w:bookmarkEnd w:id="0"/>
+      <w:r>
+        <w:rPr>
+          <w:lang w:val="es-ES"/>
+        </w:rPr>
+        <w:tab/>
+      </w:r>
+    </w:p>
+    <w:p>
+      <w:pPr>
+        <w:pStyle w:val="Subtitle"/>
+        <w:rPr>
+          <w:color w:val="586EA6" w:themeColor="accent5"/>
+        </w:rPr>
+      </w:pPr>
+      <w:r>
+        <w:t>Link</w:t>
+      </w:r>
+      <w:r>
+        <w:t>:</w:t>
+      </w:r>
+      <w:r>
+        <w:t xml:space="preserve"> </w:t>
+      </w:r>
+      <w:hyperlink r:id="rId9" w:history="1">
+        <w:r>
+          <w:rPr>
+            <w:rStyle w:val="Hyperlink"/>
+            <w:color w:val="586EA6" w:themeColor="accent5"/>
+          </w:rPr>
+          <w:t>https://github.com/cevl/documentacion</w:t>
+        </w:r>
+      </w:hyperlink>
+    </w:p>
+    <w:p>
+      <w:pPr>
+        <w:pStyle w:val="Heading1"/>
+      </w:pPr>
+      <w:bookmarkStart w:id="1" w:name="_Toc57765950"/>
+      <w:r>
+        <w:t>1.1 Descripción</w:t>
+      </w:r>
+      <w:bookmarkEnd w:id="1"/>
+      <w:r>
+        <w:tab/>
+      </w:r>
+    </w:p>
+    <w:p>
+      <w:proofErr w:type="spellStart"/>
+      <w:r>
+        <w:rPr>
+          <w:b/>
+          <w:bCs/>
+        </w:rPr>
+        <w:t>LightConnect</w:t>
+      </w:r>
+      <w:proofErr w:type="spellEnd"/>
+      <w:r>
+        <w:t xml:space="preserve"> es un videojuego tipo </w:t>
+      </w:r>
+      <w:proofErr w:type="spellStart"/>
+      <w:r>
+        <w:t>puzzle</w:t>
+      </w:r>
+      <w:proofErr w:type="spellEnd"/>
+      <w:r>
+        <w:t xml:space="preserve"> basado en el famoso </w:t>
+      </w:r>
+      <w:hyperlink r:id="rId10" w:history="1">
+        <w:r>
+          <w:rPr>
+            <w:rStyle w:val="Hyperlink"/>
+          </w:rPr>
+          <w:t xml:space="preserve">15 </w:t>
+        </w:r>
+        <w:proofErr w:type="spellStart"/>
+        <w:r>
+          <w:rPr>
+            <w:rStyle w:val="Hyperlink"/>
+          </w:rPr>
+          <w:t>puzzle</w:t>
+        </w:r>
+        <w:proofErr w:type="spellEnd"/>
+      </w:hyperlink>
+      <w:r>
+        <w:t xml:space="preserve"> (Juego del 15 o </w:t>
+      </w:r>
+      <w:proofErr w:type="spellStart"/>
+      <w:r>
+        <w:t>taken</w:t>
+      </w:r>
+      <w:proofErr w:type="spellEnd"/>
+      <w:r>
+        <w:t xml:space="preserve"> en español), se podría decir que es una versión más compleja de </w:t>
+      </w:r>
+      <w:hyperlink r:id="rId11" w:history="1">
+        <w:r>
+          <w:rPr>
+            <w:rStyle w:val="Hyperlink"/>
+          </w:rPr>
+          <w:t xml:space="preserve">Roll </w:t>
+        </w:r>
+        <w:proofErr w:type="spellStart"/>
+        <w:r>
+          <w:rPr>
+            <w:rStyle w:val="Hyperlink"/>
+          </w:rPr>
+          <w:t>the</w:t>
+        </w:r>
+        <w:proofErr w:type="spellEnd"/>
+        <w:r>
+          <w:rPr>
+            <w:rStyle w:val="Hyperlink"/>
+          </w:rPr>
+          <w:t xml:space="preserve"> Ball</w:t>
+        </w:r>
+      </w:hyperlink>
+      <w:r>
+        <w:t xml:space="preserve"> ya que la base es la misma pero con más posibilidades debido a la mecánica del juego (Uso de luz en vez de una pelota).</w:t>
+      </w:r>
+    </w:p>
+    <w:p>
+      <w:pPr>
+        <w:pStyle w:val="Heading1"/>
+      </w:pPr>
+      <w:bookmarkStart w:id="2" w:name="_Toc57765951"/>
+      <w:r>
+        <w:t>1.2 Motivación</w:t>
+      </w:r>
+      <w:bookmarkEnd w:id="2"/>
+    </w:p>
+    <w:p>
+      <w:r>
+        <w:t xml:space="preserve">Quería emular la experiencia de los mini </w:t>
+      </w:r>
+      <w:proofErr w:type="spellStart"/>
+      <w:r>
+        <w:t>games</w:t>
+      </w:r>
+      <w:proofErr w:type="spellEnd"/>
+      <w:r>
+        <w:t xml:space="preserve"> de </w:t>
+      </w:r>
+      <w:proofErr w:type="spellStart"/>
+      <w:r>
+        <w:t>puzzle</w:t>
+      </w:r>
+      <w:proofErr w:type="spellEnd"/>
+      <w:r>
+        <w:t xml:space="preserve"> que presenta el juego </w:t>
+      </w:r>
+      <w:hyperlink r:id="rId12" w:history="1">
+        <w:proofErr w:type="spellStart"/>
+        <w:r>
+          <w:rPr>
+            <w:rStyle w:val="Hyperlink"/>
+          </w:rPr>
+          <w:t>Onimusha</w:t>
+        </w:r>
+        <w:proofErr w:type="spellEnd"/>
+        <w:r>
+          <w:rPr>
+            <w:rStyle w:val="Hyperlink"/>
+          </w:rPr>
+          <w:t xml:space="preserve"> 3: </w:t>
+        </w:r>
+        <w:proofErr w:type="spellStart"/>
+        <w:r>
+          <w:rPr>
+            <w:rStyle w:val="Hyperlink"/>
+          </w:rPr>
+          <w:t>Demon</w:t>
+        </w:r>
+        <w:proofErr w:type="spellEnd"/>
+        <w:r>
+          <w:rPr>
+            <w:rStyle w:val="Hyperlink"/>
+          </w:rPr>
+          <w:t xml:space="preserve"> </w:t>
+        </w:r>
+        <w:proofErr w:type="spellStart"/>
+        <w:r>
+          <w:rPr>
+            <w:rStyle w:val="Hyperlink"/>
+          </w:rPr>
+          <w:t>Siege</w:t>
+        </w:r>
+        <w:proofErr w:type="spellEnd"/>
+      </w:hyperlink>
+      <w:r>
+        <w:t xml:space="preserve"> ( </w:t>
+      </w:r>
+      <w:r>
+        <w:t>PlayStation 2</w:t>
+      </w:r>
+      <w:r>
+        <w:t>,</w:t>
+      </w:r>
+      <w:r>
+        <w:t xml:space="preserve"> A</w:t>
+      </w:r>
+      <w:r>
+        <w:t>b</w:t>
+      </w:r>
+      <w:r>
+        <w:t>ril 27</w:t>
+      </w:r>
+      <w:r>
+        <w:t xml:space="preserve"> del</w:t>
+      </w:r>
+      <w:r>
+        <w:t xml:space="preserve"> 2004</w:t>
+      </w:r>
+      <w:r>
+        <w:t xml:space="preserve">) ya que no encontré nada igual en el internet, pero a la vez agregar más flexibilidad y modos de juego. También me inspiré un poco en Roll </w:t>
+      </w:r>
+      <w:proofErr w:type="spellStart"/>
+      <w:r>
+        <w:t>the</w:t>
+      </w:r>
+      <w:proofErr w:type="spellEnd"/>
+      <w:r>
+        <w:t xml:space="preserve"> Ball, que es muy parecido al de </w:t>
+      </w:r>
+      <w:proofErr w:type="spellStart"/>
+      <w:r>
+        <w:t>Onimusha</w:t>
+      </w:r>
+      <w:proofErr w:type="spellEnd"/>
+      <w:r>
+        <w:t>.</w:t>
+      </w:r>
+    </w:p>
+    <w:p>
+      <w:pPr>
+        <w:rPr>
+          <w:rStyle w:val="IntenseReference"/>
+        </w:rPr>
+        <w:sectPr>
+          <w:footerReference w:type="default" r:id="rId13"/>
+          <w:pgSz w:w="12240" w:h="15840"/>
+          <w:pgMar w:top="1440" w:right="1440" w:bottom="1440" w:left="1440" w:header="720" w:footer="720" w:gutter="0"/>
+          <w:pgNumType w:start="1"/>
+          <w:cols w:space="720"/>
+          <w:docGrid w:linePitch="360"/>
+        </w:sectPr>
+      </w:pPr>
+    </w:p>
+    <w:p>
+      <w:pPr>
         <w:rPr>
           <w:b/>
           <w:bCs/>
           <w:smallCaps/>
-          <w:color w:val="5B9BD5" w:themeColor="accent1"/>
+          <w:color w:val="B71E42" w:themeColor="accent1"/>
           <w:spacing w:val="5"/>
-          <w:lang w:val="en-US"/>
-        </w:rPr>
-      </w:pPr>
+        </w:rPr>
+      </w:pPr>
+      <w:proofErr w:type="spellStart"/>
       <w:r>
         <w:rPr>
           <w:rStyle w:val="IntenseReference"/>
-          <w:lang w:val="en-US"/>
-        </w:rPr>
-        <w:t>Onimusha 3 mini game</w:t>
-      </w:r>
-    </w:p>
-    <w:p>
-      <w:pPr>
-        <w:rPr>
-          <w:lang w:val="en-US"/>
-        </w:rPr>
-      </w:pPr>
+        </w:rPr>
+        <w:t>Onimusha</w:t>
+      </w:r>
+      <w:proofErr w:type="spellEnd"/>
+      <w:r>
+        <w:rPr>
+          <w:rStyle w:val="IntenseReference"/>
+        </w:rPr>
+        <w:t xml:space="preserve"> 3 mini game</w:t>
+      </w:r>
+    </w:p>
+    <w:p>
       <w:r>
         <w:rPr>
           <w:noProof/>
@@ -199,7 +1459,7 @@
                     <pic:cNvPicPr/>
                   </pic:nvPicPr>
                   <pic:blipFill>
-                    <a:blip r:embed="rId9">
+                    <a:blip r:embed="rId14">
                       <a:extLst>
                         <a:ext uri="{28A0092B-C50C-407E-A947-70E740481C1C}">
                           <a14:useLocalDpi xmlns:a14="http://schemas.microsoft.com/office/drawing/2010/main" val="0"/>
@@ -230,20 +1490,17 @@
       <w:pPr>
         <w:rPr>
           <w:rStyle w:val="IntenseReference"/>
-          <w:lang w:val="en-US"/>
         </w:rPr>
       </w:pPr>
       <w:r>
         <w:rPr>
           <w:rStyle w:val="IntenseReference"/>
-          <w:lang w:val="en-US"/>
         </w:rPr>
         <w:t xml:space="preserve">  </w:t>
       </w:r>
       <w:r>
         <w:rPr>
           <w:rStyle w:val="IntenseReference"/>
-          <w:lang w:val="en-US"/>
         </w:rPr>
         <w:t>Roll the Ball</w:t>
       </w:r>
@@ -260,7 +1517,7 @@
           <w:bCs/>
           <w:smallCaps/>
           <w:noProof/>
-          <w:color w:val="5B9BD5" w:themeColor="accent1"/>
+          <w:color w:val="B71E42" w:themeColor="accent1"/>
           <w:spacing w:val="5"/>
         </w:rPr>
         <w:drawing>
@@ -279,7 +1536,7 @@
                     <pic:cNvPicPr/>
                   </pic:nvPicPr>
                   <pic:blipFill>
-                    <a:blip r:embed="rId10">
+                    <a:blip r:embed="rId15">
                       <a:extLst>
                         <a:ext uri="{28A0092B-C50C-407E-A947-70E740481C1C}">
                           <a14:useLocalDpi xmlns:a14="http://schemas.microsoft.com/office/drawing/2010/main" val="0"/>
@@ -322,13 +1579,31 @@
       <w:pPr>
         <w:pStyle w:val="Heading2"/>
       </w:pPr>
+      <w:bookmarkStart w:id="3" w:name="_Toc57765952"/>
       <w:r>
         <w:t>1.2.1 Originalidad de la idea</w:t>
       </w:r>
-    </w:p>
-    <w:p>
-      <w:r>
-        <w:t>La mecánica básica del juego fue inventada al menos tan temprano como 1874, y versiones digitales con una implementación parecida ya fue utilizada por Onimusha, pero LightConnect lleva el juego a otro nivel utilizando bloques no movibles, fuentes y receptores móviles, más de un hueco y un sin número de añadidos más que ofrecen una experiencia muy variada.</w:t>
+      <w:bookmarkEnd w:id="3"/>
+    </w:p>
+    <w:p>
+      <w:r>
+        <w:t xml:space="preserve">La mecánica básica del juego fue inventada al menos tan temprano como 1874, y versiones digitales con una implementación parecida ya fue utilizada por </w:t>
+      </w:r>
+      <w:proofErr w:type="spellStart"/>
+      <w:r>
+        <w:t>Onimusha</w:t>
+      </w:r>
+      <w:proofErr w:type="spellEnd"/>
+      <w:r>
+        <w:t xml:space="preserve">, pero </w:t>
+      </w:r>
+      <w:proofErr w:type="spellStart"/>
+      <w:r>
+        <w:t>LightConnect</w:t>
+      </w:r>
+      <w:proofErr w:type="spellEnd"/>
+      <w:r>
+        <w:t xml:space="preserve"> lleva el juego a otro nivel utilizando bloques no movibles, fuentes y receptores móviles, más de un hueco y un sin número de añadidos más que ofrecen una experiencia muy variada.</w:t>
       </w:r>
     </w:p>
     <w:p>
@@ -336,8 +1611,13 @@
         <w:pStyle w:val="Heading2"/>
       </w:pPr>
       <w:r>
-        <w:t xml:space="preserve">  1.2.2 Estado del Arte</w:t>
-      </w:r>
+        <w:t xml:space="preserve">  </w:t>
+      </w:r>
+      <w:bookmarkStart w:id="4" w:name="_Toc57765953"/>
+      <w:r>
+        <w:t>1.2.2 Estado del Arte</w:t>
+      </w:r>
+      <w:bookmarkEnd w:id="4"/>
       <w:r>
         <w:tab/>
       </w:r>
@@ -346,7 +1626,7 @@
       <w:pPr>
         <w:rPr>
           <w:rFonts w:asciiTheme="majorHAnsi" w:eastAsiaTheme="majorEastAsia" w:hAnsiTheme="majorHAnsi" w:cstheme="majorBidi"/>
-          <w:color w:val="2E74B5" w:themeColor="accent1" w:themeShade="BF"/>
+          <w:color w:val="881631" w:themeColor="accent1" w:themeShade="BF"/>
           <w:sz w:val="32"/>
           <w:szCs w:val="32"/>
         </w:rPr>
@@ -359,10 +1639,12 @@
       <w:pPr>
         <w:pStyle w:val="Heading1"/>
       </w:pPr>
+      <w:bookmarkStart w:id="5" w:name="_Toc57765954"/>
       <w:r>
         <w:lastRenderedPageBreak/>
         <w:t>1.3 Objetivo general</w:t>
       </w:r>
+      <w:bookmarkEnd w:id="5"/>
     </w:p>
     <w:p>
       <w:r>
@@ -373,9 +1655,11 @@
       <w:pPr>
         <w:pStyle w:val="Heading1"/>
       </w:pPr>
+      <w:bookmarkStart w:id="6" w:name="_Toc57765955"/>
       <w:r>
         <w:t>1.4 Objetivos específicos</w:t>
       </w:r>
+      <w:bookmarkEnd w:id="6"/>
     </w:p>
     <w:p>
       <w:r>
@@ -445,7 +1729,15 @@
         </w:numPr>
       </w:pPr>
       <w:r>
-        <w:t>Debe intentar resolver el puzzle en la menor cantidad de movimiento</w:t>
+        <w:t xml:space="preserve">Debe intentar resolver el </w:t>
+      </w:r>
+      <w:proofErr w:type="spellStart"/>
+      <w:r>
+        <w:t>puzzle</w:t>
+      </w:r>
+      <w:proofErr w:type="spellEnd"/>
+      <w:r>
+        <w:t xml:space="preserve"> en la menor cantidad de movimiento</w:t>
       </w:r>
       <w:r>
         <w:t>s</w:t>
@@ -461,22 +1753,34 @@
       <w:pPr>
         <w:pStyle w:val="Heading1"/>
       </w:pPr>
+      <w:bookmarkStart w:id="7" w:name="_Toc57765956"/>
       <w:r>
         <w:t>1.5 Escenario</w:t>
       </w:r>
-    </w:p>
-    <w:p>
-      <w:r>
-        <w:t>El escenario no es más que un tablero de dimensiones variables (3x3, 5x4, 4x3, etc) con una cantidad de bloques, fuentes y receptores totalmente independientes (No pueden exceder el tamaño del tablero).</w:t>
+      <w:bookmarkEnd w:id="7"/>
+    </w:p>
+    <w:p>
+      <w:r>
+        <w:t xml:space="preserve">El escenario no es más que un tablero de dimensiones variables (3x3, 5x4, 4x3, </w:t>
+      </w:r>
+      <w:proofErr w:type="spellStart"/>
+      <w:r>
+        <w:t>etc</w:t>
+      </w:r>
+      <w:proofErr w:type="spellEnd"/>
+      <w:r>
+        <w:t>) con una cantidad de bloques, fuentes y receptores totalmente independientes (No pueden exceder el tamaño del tablero).</w:t>
       </w:r>
     </w:p>
     <w:p>
       <w:pPr>
         <w:pStyle w:val="Heading1"/>
       </w:pPr>
+      <w:bookmarkStart w:id="8" w:name="_Toc57765957"/>
       <w:r>
         <w:t>1.6 Contenidos</w:t>
       </w:r>
+      <w:bookmarkEnd w:id="8"/>
     </w:p>
     <w:p>
       <w:r>
@@ -497,7 +1801,15 @@
         </w:numPr>
       </w:pPr>
       <w:r>
-        <w:t>Fácil: Para el que se está iniciando en los juegos de puzzle.</w:t>
+        <w:t xml:space="preserve">Fácil: Para el que se está iniciando en los juegos de </w:t>
+      </w:r>
+      <w:proofErr w:type="spellStart"/>
+      <w:r>
+        <w:t>puzzle</w:t>
+      </w:r>
+      <w:proofErr w:type="spellEnd"/>
+      <w:r>
+        <w:t>.</w:t>
       </w:r>
     </w:p>
     <w:p>
@@ -527,7 +1839,31 @@
         <w:t>Maestro</w:t>
       </w:r>
       <w:r>
-        <w:t>: Para el experto en esta categoría especifica de puzzles (LighConnect, Roll the Ball y similares).</w:t>
+        <w:t xml:space="preserve">: Para el experto en esta categoría especifica de </w:t>
+      </w:r>
+      <w:proofErr w:type="spellStart"/>
+      <w:r>
+        <w:t>puzzles</w:t>
+      </w:r>
+      <w:proofErr w:type="spellEnd"/>
+      <w:r>
+        <w:t xml:space="preserve"> (</w:t>
+      </w:r>
+      <w:proofErr w:type="spellStart"/>
+      <w:r>
+        <w:t>LighConnect</w:t>
+      </w:r>
+      <w:proofErr w:type="spellEnd"/>
+      <w:r>
+        <w:t xml:space="preserve">, Roll </w:t>
+      </w:r>
+      <w:proofErr w:type="spellStart"/>
+      <w:r>
+        <w:t>the</w:t>
+      </w:r>
+      <w:proofErr w:type="spellEnd"/>
+      <w:r>
+        <w:t xml:space="preserve"> Ball y similares).</w:t>
       </w:r>
     </w:p>
     <w:p>
@@ -582,8 +1918,13 @@
           <w:numId w:val="4"/>
         </w:numPr>
       </w:pPr>
-      <w:r>
-        <w:t>Puzzle run: Resuelva la mayor cantidad de puzles sencillos en poco tiempo.</w:t>
+      <w:proofErr w:type="spellStart"/>
+      <w:r>
+        <w:t>Puzzle</w:t>
+      </w:r>
+      <w:proofErr w:type="spellEnd"/>
+      <w:r>
+        <w:t xml:space="preserve"> run: Resuelva la mayor cantidad de puzles sencillos en poco tiempo.</w:t>
       </w:r>
     </w:p>
     <w:p>
@@ -607,7 +1948,7 @@
       <w:pPr>
         <w:rPr>
           <w:rFonts w:asciiTheme="majorHAnsi" w:eastAsiaTheme="majorEastAsia" w:hAnsiTheme="majorHAnsi" w:cstheme="majorBidi"/>
-          <w:color w:val="2E74B5" w:themeColor="accent1" w:themeShade="BF"/>
+          <w:color w:val="881631" w:themeColor="accent1" w:themeShade="BF"/>
           <w:sz w:val="32"/>
           <w:szCs w:val="32"/>
         </w:rPr>
@@ -620,10 +1961,12 @@
       <w:pPr>
         <w:pStyle w:val="Heading1"/>
       </w:pPr>
+      <w:bookmarkStart w:id="9" w:name="_Toc57765958"/>
       <w:r>
         <w:lastRenderedPageBreak/>
         <w:t>1.7 Metodología</w:t>
       </w:r>
+      <w:bookmarkEnd w:id="9"/>
       <w:r>
         <w:tab/>
       </w:r>
@@ -703,12 +2046,28 @@
     </w:p>
     <w:p>
       <w:r>
-        <w:t xml:space="preserve">Luego comienzo a definir el ambiente visual, primero voy desarrollando la idea y luego comienzo haciendo los primeros diseños en Photoshop de como se verá el juego. </w:t>
-      </w:r>
-    </w:p>
-    <w:p>
-      <w:r>
-        <w:t>Ya con los primeros diseños del arte empiezo a crear los prefabs del juego en Unity y a programar.</w:t>
+        <w:t xml:space="preserve">Luego comienzo a definir el ambiente visual, primero voy desarrollando la idea y luego comienzo haciendo los primeros diseños en Photoshop de </w:t>
+      </w:r>
+      <w:proofErr w:type="spellStart"/>
+      <w:r>
+        <w:t>como</w:t>
+      </w:r>
+      <w:proofErr w:type="spellEnd"/>
+      <w:r>
+        <w:t xml:space="preserve"> se verá el juego. </w:t>
+      </w:r>
+    </w:p>
+    <w:p>
+      <w:r>
+        <w:t xml:space="preserve">Ya con los primeros diseños del arte empiezo a crear los </w:t>
+      </w:r>
+      <w:proofErr w:type="spellStart"/>
+      <w:r>
+        <w:t>prefabs</w:t>
+      </w:r>
+      <w:proofErr w:type="spellEnd"/>
+      <w:r>
+        <w:t xml:space="preserve"> del juego en Unity y a programar.</w:t>
       </w:r>
     </w:p>
     <w:p>
@@ -726,9 +2085,11 @@
       <w:pPr>
         <w:pStyle w:val="Heading1"/>
       </w:pPr>
+      <w:bookmarkStart w:id="10" w:name="_Toc57765959"/>
       <w:r>
         <w:t>1.8 Arquitectura de la aplicación</w:t>
       </w:r>
+      <w:bookmarkEnd w:id="10"/>
     </w:p>
     <w:p>
       <w:pPr>
@@ -758,7 +2119,7 @@
                     <pic:cNvPicPr/>
                   </pic:nvPicPr>
                   <pic:blipFill rotWithShape="1">
-                    <a:blip r:embed="rId11">
+                    <a:blip r:embed="rId16">
                       <a:extLst>
                         <a:ext uri="{28A0092B-C50C-407E-A947-70E740481C1C}">
                           <a14:useLocalDpi xmlns:a14="http://schemas.microsoft.com/office/drawing/2010/main" val="0"/>
@@ -804,16 +2165,34 @@
         <w:t>Blocks</w:t>
       </w:r>
       <w:r>
-        <w:t xml:space="preserve"> que cambiarán, cada objecto aquí es un Prefab. Cada bloque distinto en el juego es un Prefab diferente.</w:t>
+        <w:t xml:space="preserve"> que cambiarán, cada objecto aquí es un </w:t>
+      </w:r>
+      <w:proofErr w:type="spellStart"/>
+      <w:r>
+        <w:t>Prefab</w:t>
+      </w:r>
+      <w:proofErr w:type="spellEnd"/>
+      <w:r>
+        <w:t xml:space="preserve">. Cada bloque distinto en el juego es un </w:t>
+      </w:r>
+      <w:proofErr w:type="spellStart"/>
+      <w:r>
+        <w:t>Prefab</w:t>
+      </w:r>
+      <w:proofErr w:type="spellEnd"/>
+      <w:r>
+        <w:t xml:space="preserve"> diferente.</w:t>
       </w:r>
     </w:p>
     <w:p>
       <w:pPr>
         <w:pStyle w:val="Heading1"/>
       </w:pPr>
+      <w:bookmarkStart w:id="11" w:name="_Toc57765960"/>
       <w:r>
         <w:t>1.9 Herramientas de desarrollo</w:t>
       </w:r>
+      <w:bookmarkEnd w:id="11"/>
     </w:p>
     <w:p>
       <w:r>
@@ -860,23 +2239,177 @@
           <w:b/>
           <w:bCs/>
         </w:rPr>
-        <w:t>After Effects.</w:t>
-      </w:r>
-    </w:p>
-    <w:p>
-      <w:r>
-        <w:t xml:space="preserve">Motor de videojuegos </w:t>
-      </w:r>
+        <w:t xml:space="preserve">After </w:t>
+      </w:r>
+      <w:proofErr w:type="spellStart"/>
       <w:r>
         <w:rPr>
           <w:b/>
           <w:bCs/>
         </w:rPr>
+        <w:t>Effects</w:t>
+      </w:r>
+      <w:proofErr w:type="spellEnd"/>
+      <w:r>
+        <w:rPr>
+          <w:b/>
+          <w:bCs/>
+        </w:rPr>
+        <w:t>.</w:t>
+      </w:r>
+    </w:p>
+    <w:p>
+      <w:r>
+        <w:t xml:space="preserve">Motor de videojuegos </w:t>
+      </w:r>
+      <w:r>
+        <w:rPr>
+          <w:b/>
+          <w:bCs/>
+        </w:rPr>
         <w:t>Unity</w:t>
       </w:r>
       <w:r>
         <w:t>.</w:t>
       </w:r>
+    </w:p>
+    <w:p>
+      <w:r>
+        <w:br w:type="page"/>
+      </w:r>
+    </w:p>
+    <w:p>
+      <w:pPr>
+        <w:pStyle w:val="Title"/>
+        <w:rPr>
+          <w:rFonts w:eastAsia="Times New Roman"/>
+        </w:rPr>
+      </w:pPr>
+      <w:bookmarkStart w:id="12" w:name="_Toc57765961"/>
+      <w:r>
+        <w:rPr>
+          <w:rFonts w:eastAsia="Times New Roman"/>
+        </w:rPr>
+        <w:lastRenderedPageBreak/>
+        <w:t>CAPÍTULO II: DISEÑO E IMPLEMENTACIÓN</w:t>
+      </w:r>
+      <w:bookmarkEnd w:id="12"/>
+    </w:p>
+    <w:p>
+      <w:pPr>
+        <w:pStyle w:val="Subtitle"/>
+        <w:rPr>
+          <w:color w:val="586EA6" w:themeColor="accent5"/>
+        </w:rPr>
+      </w:pPr>
+      <w:r>
+        <w:t>Link</w:t>
+      </w:r>
+      <w:r>
+        <w:t>:</w:t>
+      </w:r>
+      <w:r>
+        <w:t xml:space="preserve"> </w:t>
+      </w:r>
+      <w:hyperlink r:id="rId17" w:history="1">
+        <w:r>
+          <w:rPr>
+            <w:rStyle w:val="Hyperlink"/>
+            <w:color w:val="586EA6" w:themeColor="accent5"/>
+          </w:rPr>
+          <w:t>https://github.com/cevl/documentacion</w:t>
+        </w:r>
+      </w:hyperlink>
+    </w:p>
+    <w:p>
+      <w:pPr>
+        <w:pStyle w:val="Heading1"/>
+        <w:rPr>
+          <w:rFonts w:eastAsia="Times New Roman"/>
+        </w:rPr>
+      </w:pPr>
+      <w:bookmarkStart w:id="13" w:name="_Toc57765962"/>
+      <w:r>
+        <w:rPr>
+          <w:rFonts w:eastAsia="Times New Roman"/>
+        </w:rPr>
+        <w:t>2.1 Planificación (Diagrama de Gantt)</w:t>
+      </w:r>
+      <w:bookmarkEnd w:id="13"/>
+      <w:r>
+        <w:rPr>
+          <w:rFonts w:eastAsia="Times New Roman"/>
+        </w:rPr>
+        <w:tab/>
+      </w:r>
+    </w:p>
+    <w:p>
+      <w:r>
+        <w:rPr>
+          <w:noProof/>
+        </w:rPr>
+        <w:drawing>
+          <wp:inline distT="0" distB="0" distL="0" distR="0" wp14:anchorId="50742BD5" wp14:editId="0189D0FE">
+            <wp:extent cx="5943600" cy="990600"/>
+            <wp:effectExtent l="0" t="0" r="0" b="0"/>
+            <wp:docPr id="6" name="Picture 6"/>
+            <wp:cNvGraphicFramePr>
+              <a:graphicFrameLocks xmlns:a="http://schemas.openxmlformats.org/drawingml/2006/main" noChangeAspect="1"/>
+            </wp:cNvGraphicFramePr>
+            <a:graphic xmlns:a="http://schemas.openxmlformats.org/drawingml/2006/main">
+              <a:graphicData uri="http://schemas.openxmlformats.org/drawingml/2006/picture">
+                <pic:pic xmlns:pic="http://schemas.openxmlformats.org/drawingml/2006/picture">
+                  <pic:nvPicPr>
+                    <pic:cNvPr id="0" name="Picture 1"/>
+                    <pic:cNvPicPr>
+                      <a:picLocks noChangeAspect="1" noChangeArrowheads="1"/>
+                    </pic:cNvPicPr>
+                  </pic:nvPicPr>
+                  <pic:blipFill>
+                    <a:blip r:embed="rId18">
+                      <a:extLst>
+                        <a:ext uri="{28A0092B-C50C-407E-A947-70E740481C1C}">
+                          <a14:useLocalDpi xmlns:a14="http://schemas.microsoft.com/office/drawing/2010/main" val="0"/>
+                        </a:ext>
+                      </a:extLst>
+                    </a:blip>
+                    <a:srcRect/>
+                    <a:stretch>
+                      <a:fillRect/>
+                    </a:stretch>
+                  </pic:blipFill>
+                  <pic:spPr bwMode="auto">
+                    <a:xfrm>
+                      <a:off x="0" y="0"/>
+                      <a:ext cx="5943600" cy="990600"/>
+                    </a:xfrm>
+                    <a:prstGeom prst="rect">
+                      <a:avLst/>
+                    </a:prstGeom>
+                    <a:noFill/>
+                    <a:ln>
+                      <a:noFill/>
+                    </a:ln>
+                  </pic:spPr>
+                </pic:pic>
+              </a:graphicData>
+            </a:graphic>
+          </wp:inline>
+        </w:drawing>
+      </w:r>
+    </w:p>
+    <w:p>
+      <w:pPr>
+        <w:pStyle w:val="Heading1"/>
+      </w:pPr>
+      <w:bookmarkStart w:id="14" w:name="_Toc57765963"/>
+      <w:r>
+        <w:rPr>
+          <w:rFonts w:eastAsia="Times New Roman"/>
+        </w:rPr>
+        <w:t>2.2 Diagramas y Casos de Uso</w:t>
+      </w:r>
+      <w:bookmarkEnd w:id="14"/>
     </w:p>
     <w:sectPr>
       <w:type w:val="continuous"/>
@@ -887,6 +2420,308 @@
     </w:sectPr>
   </w:body>
 </w:document>
+</file>
+
+<file path=word/endnotes.xml><?xml version="1.0" encoding="utf-8"?>
+<w:endnotes xmlns:wpc="http://schemas.microsoft.com/office/word/2010/wordprocessingCanvas" xmlns:cx="http://schemas.microsoft.com/office/drawing/2014/chartex" xmlns:cx1="http://schemas.microsoft.com/office/drawing/2015/9/8/chartex" xmlns:cx2="http://schemas.microsoft.com/office/drawing/2015/10/21/chartex" xmlns:cx3="http://schemas.microsoft.com/office/drawing/2016/5/9/chartex" xmlns:cx4="http://schemas.microsoft.com/office/drawing/2016/5/10/chartex" xmlns:cx5="http://schemas.microsoft.com/office/drawing/2016/5/11/chartex" xmlns:cx6="http://schemas.microsoft.com/office/drawing/2016/5/12/chartex" xmlns:cx7="http://schemas.microsoft.com/office/drawing/2016/5/13/chartex" xmlns:cx8="http://schemas.microsoft.com/office/drawing/2016/5/14/chartex" xmlns:mc="http://schemas.openxmlformats.org/markup-compatibility/2006" xmlns:aink="http://schemas.microsoft.com/office/drawing/2016/ink" xmlns:am3d="http://schemas.microsoft.com/office/drawing/2017/model3d" xmlns:o="urn:schemas-microsoft-com:office:office" xmlns:r="http://schemas.openxmlformats.org/officeDocument/2006/relationships" xmlns:m="http://schemas.openxmlformats.org/officeDocument/2006/math" xmlns:v="urn:schemas-microsoft-com:vml" xmlns:wp14="http://schemas.microsoft.com/office/word/2010/wordprocessingDrawing" xmlns:wp="http://schemas.openxmlformats.org/drawingml/2006/wordprocessingDrawing" xmlns:w10="urn:schemas-microsoft-com:office:word" xmlns:w="http://schemas.openxmlformats.org/wordprocessingml/2006/main" xmlns:w14="http://schemas.microsoft.com/office/word/2010/wordml" xmlns:w15="http://schemas.microsoft.com/office/word/2012/wordml" xmlns:w16cex="http://schemas.microsoft.com/office/word/2018/wordml/cex" xmlns:w16cid="http://schemas.microsoft.com/office/word/2016/wordml/cid" xmlns:w16="http://schemas.microsoft.com/office/word/2018/wordml" xmlns:w16se="http://schemas.microsoft.com/office/word/2015/wordml/symex" xmlns:wpg="http://schemas.microsoft.com/office/word/2010/wordprocessingGroup" xmlns:wpi="http://schemas.microsoft.com/office/word/2010/wordprocessingInk" xmlns:wne="http://schemas.microsoft.com/office/word/2006/wordml" xmlns:wps="http://schemas.microsoft.com/office/word/2010/wordprocessingShape" mc:Ignorable="w14 w15 w16se w16cid w16 w16cex wp14">
+  <w:endnote w:type="separator" w:id="-1">
+    <w:p>
+      <w:pPr>
+        <w:spacing w:before="0" w:after="0" w:line="240" w:lineRule="auto"/>
+      </w:pPr>
+      <w:r>
+        <w:separator/>
+      </w:r>
+    </w:p>
+  </w:endnote>
+  <w:endnote w:type="continuationSeparator" w:id="0">
+    <w:p>
+      <w:pPr>
+        <w:spacing w:before="0" w:after="0" w:line="240" w:lineRule="auto"/>
+      </w:pPr>
+      <w:r>
+        <w:continuationSeparator/>
+      </w:r>
+    </w:p>
+  </w:endnote>
+</w:endnotes>
+</file>
+
+<file path=word/footer1.xml><?xml version="1.0" encoding="utf-8"?>
+<w:ftr xmlns:wpc="http://schemas.microsoft.com/office/word/2010/wordprocessingCanvas" xmlns:cx="http://schemas.microsoft.com/office/drawing/2014/chartex" xmlns:cx1="http://schemas.microsoft.com/office/drawing/2015/9/8/chartex" xmlns:cx2="http://schemas.microsoft.com/office/drawing/2015/10/21/chartex" xmlns:cx3="http://schemas.microsoft.com/office/drawing/2016/5/9/chartex" xmlns:cx4="http://schemas.microsoft.com/office/drawing/2016/5/10/chartex" xmlns:cx5="http://schemas.microsoft.com/office/drawing/2016/5/11/chartex" xmlns:cx6="http://schemas.microsoft.com/office/drawing/2016/5/12/chartex" xmlns:cx7="http://schemas.microsoft.com/office/drawing/2016/5/13/chartex" xmlns:cx8="http://schemas.microsoft.com/office/drawing/2016/5/14/chartex" xmlns:mc="http://schemas.openxmlformats.org/markup-compatibility/2006" xmlns:aink="http://schemas.microsoft.com/office/drawing/2016/ink" xmlns:am3d="http://schemas.microsoft.com/office/drawing/2017/model3d" xmlns:o="urn:schemas-microsoft-com:office:office" xmlns:r="http://schemas.openxmlformats.org/officeDocument/2006/relationships" xmlns:m="http://schemas.openxmlformats.org/officeDocument/2006/math" xmlns:v="urn:schemas-microsoft-com:vml" xmlns:wp14="http://schemas.microsoft.com/office/word/2010/wordprocessingDrawing" xmlns:wp="http://schemas.openxmlformats.org/drawingml/2006/wordprocessingDrawing" xmlns:w10="urn:schemas-microsoft-com:office:word" xmlns:w="http://schemas.openxmlformats.org/wordprocessingml/2006/main" xmlns:w14="http://schemas.microsoft.com/office/word/2010/wordml" xmlns:w15="http://schemas.microsoft.com/office/word/2012/wordml" xmlns:w16cex="http://schemas.microsoft.com/office/word/2018/wordml/cex" xmlns:w16cid="http://schemas.microsoft.com/office/word/2016/wordml/cid" xmlns:w16="http://schemas.microsoft.com/office/word/2018/wordml" xmlns:w16se="http://schemas.microsoft.com/office/word/2015/wordml/symex" xmlns:wpg="http://schemas.microsoft.com/office/word/2010/wordprocessingGroup" xmlns:wpi="http://schemas.microsoft.com/office/word/2010/wordprocessingInk" xmlns:wne="http://schemas.microsoft.com/office/word/2006/wordml" xmlns:wps="http://schemas.microsoft.com/office/word/2010/wordprocessingShape" mc:Ignorable="w14 w15 w16se w16cid w16 w16cex wp14">
+  <w:sdt>
+    <w:sdtPr>
+      <w:id w:val="-1466509185"/>
+      <w:docPartObj>
+        <w:docPartGallery w:val="Page Numbers (Bottom of Page)"/>
+        <w:docPartUnique/>
+      </w:docPartObj>
+    </w:sdtPr>
+    <w:sdtContent>
+      <w:p>
+        <w:pPr>
+          <w:pStyle w:val="Footer"/>
+        </w:pPr>
+        <w:r>
+          <w:rPr>
+            <w:noProof/>
+          </w:rPr>
+          <mc:AlternateContent>
+            <mc:Choice Requires="wps">
+              <w:drawing>
+                <wp:anchor distT="0" distB="0" distL="114300" distR="114300" simplePos="0" relativeHeight="251660288" behindDoc="0" locked="0" layoutInCell="1" allowOverlap="1" wp14:anchorId="666F08FE" wp14:editId="0B3757AE">
+                  <wp:simplePos x="0" y="0"/>
+                  <wp:positionH relativeFrom="margin">
+                    <wp:align>center</wp:align>
+                  </wp:positionH>
+                  <wp:positionV relativeFrom="bottomMargin">
+                    <wp:align>center</wp:align>
+                  </wp:positionV>
+                  <wp:extent cx="551815" cy="238760"/>
+                  <wp:effectExtent l="19050" t="19050" r="19685" b="18415"/>
+                  <wp:wrapNone/>
+                  <wp:docPr id="5" name="Double Bracket 5"/>
+                  <wp:cNvGraphicFramePr>
+                    <a:graphicFrameLocks xmlns:a="http://schemas.openxmlformats.org/drawingml/2006/main"/>
+                  </wp:cNvGraphicFramePr>
+                  <a:graphic xmlns:a="http://schemas.openxmlformats.org/drawingml/2006/main">
+                    <a:graphicData uri="http://schemas.microsoft.com/office/word/2010/wordprocessingShape">
+                      <wps:wsp>
+                        <wps:cNvSpPr>
+                          <a:spLocks noChangeArrowheads="1"/>
+                        </wps:cNvSpPr>
+                        <wps:spPr bwMode="auto">
+                          <a:xfrm>
+                            <a:off x="0" y="0"/>
+                            <a:ext cx="551815" cy="238760"/>
+                          </a:xfrm>
+                          <a:prstGeom prst="bracketPair">
+                            <a:avLst>
+                              <a:gd name="adj" fmla="val 16667"/>
+                            </a:avLst>
+                          </a:prstGeom>
+                          <a:solidFill>
+                            <a:srgbClr val="FFFFFF"/>
+                          </a:solidFill>
+                          <a:ln w="28575">
+                            <a:solidFill>
+                              <a:srgbClr val="808080"/>
+                            </a:solidFill>
+                            <a:round/>
+                            <a:headEnd/>
+                            <a:tailEnd/>
+                          </a:ln>
+                        </wps:spPr>
+                        <wps:txbx>
+                          <w:txbxContent>
+                            <w:p>
+                              <w:pPr>
+                                <w:jc w:val="center"/>
+                              </w:pPr>
+                              <w:r>
+                                <w:fldChar w:fldCharType="begin"/>
+                              </w:r>
+                              <w:r>
+                                <w:instrText xml:space="preserve"> PAGE    \* MERGEFORMAT </w:instrText>
+                              </w:r>
+                              <w:r>
+                                <w:fldChar w:fldCharType="separate"/>
+                              </w:r>
+                              <w:r>
+                                <w:rPr>
+                                  <w:noProof/>
+                                </w:rPr>
+                                <w:t>2</w:t>
+                              </w:r>
+                              <w:r>
+                                <w:rPr>
+                                  <w:noProof/>
+                                </w:rPr>
+                                <w:fldChar w:fldCharType="end"/>
+                              </w:r>
+                            </w:p>
+                          </w:txbxContent>
+                        </wps:txbx>
+                        <wps:bodyPr rot="0" vert="horz" wrap="square" lIns="91440" tIns="0" rIns="91440" bIns="0" anchor="t" anchorCtr="0" upright="1">
+                          <a:noAutofit/>
+                        </wps:bodyPr>
+                      </wps:wsp>
+                    </a:graphicData>
+                  </a:graphic>
+                  <wp14:sizeRelH relativeFrom="margin">
+                    <wp14:pctWidth>10000</wp14:pctWidth>
+                  </wp14:sizeRelH>
+                  <wp14:sizeRelV relativeFrom="bottomMargin">
+                    <wp14:pctHeight>0</wp14:pctHeight>
+                  </wp14:sizeRelV>
+                </wp:anchor>
+              </w:drawing>
+            </mc:Choice>
+            <mc:Fallback>
+              <w:pict>
+                <v:shapetype w14:anchorId="666F08FE" id="_x0000_t185" coordsize="21600,21600" o:spt="185" adj="3600" path="m@0,nfqx0@0l0@2qy@0,21600em@1,nfqx21600@0l21600@2qy@1,21600em@0,nsqx0@0l0@2qy@0,21600l@1,21600qx21600@2l21600@0qy@1,xe" filled="f">
+                  <v:formulas>
+                    <v:f eqn="val #0"/>
+                    <v:f eqn="sum width 0 #0"/>
+                    <v:f eqn="sum height 0 #0"/>
+                    <v:f eqn="prod @0 2929 10000"/>
+                    <v:f eqn="sum width 0 @3"/>
+                    <v:f eqn="sum height 0 @3"/>
+                    <v:f eqn="val width"/>
+                    <v:f eqn="val height"/>
+                    <v:f eqn="prod width 1 2"/>
+                    <v:f eqn="prod height 1 2"/>
+                  </v:formulas>
+                  <v:path o:extrusionok="f" gradientshapeok="t" limo="10800,10800" o:connecttype="custom" o:connectlocs="@8,0;0,@9;@8,@7;@6,@9" textboxrect="@3,@3,@4,@5"/>
+                  <v:handles>
+                    <v:h position="#0,topLeft" switch="" xrange="0,10800"/>
+                  </v:handles>
+                </v:shapetype>
+                <v:shape id="Double Bracket 5" o:spid="_x0000_s1026" type="#_x0000_t185" style="position:absolute;margin-left:0;margin-top:0;width:43.45pt;height:18.8pt;z-index:251660288;visibility:visible;mso-wrap-style:square;mso-width-percent:100;mso-height-percent:0;mso-wrap-distance-left:9pt;mso-wrap-distance-top:0;mso-wrap-distance-right:9pt;mso-wrap-distance-bottom:0;mso-position-horizontal:center;mso-position-horizontal-relative:margin;mso-position-vertical:center;mso-position-vertical-relative:bottom-margin-area;mso-width-percent:100;mso-height-percent:0;mso-width-relative:margin;mso-height-relative:bottom-margin-area;v-text-anchor:top" o:gfxdata="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" filled="t" strokecolor="gray" strokeweight="2.25pt">
+                  <v:textbox inset=",0,,0">
+                    <w:txbxContent>
+                      <w:p>
+                        <w:pPr>
+                          <w:jc w:val="center"/>
+                        </w:pPr>
+                        <w:r>
+                          <w:fldChar w:fldCharType="begin"/>
+                        </w:r>
+                        <w:r>
+                          <w:instrText xml:space="preserve"> PAGE    \* MERGEFORMAT </w:instrText>
+                        </w:r>
+                        <w:r>
+                          <w:fldChar w:fldCharType="separate"/>
+                        </w:r>
+                        <w:r>
+                          <w:rPr>
+                            <w:noProof/>
+                          </w:rPr>
+                          <w:t>2</w:t>
+                        </w:r>
+                        <w:r>
+                          <w:rPr>
+                            <w:noProof/>
+                          </w:rPr>
+                          <w:fldChar w:fldCharType="end"/>
+                        </w:r>
+                      </w:p>
+                    </w:txbxContent>
+                  </v:textbox>
+                  <w10:wrap anchorx="margin" anchory="margin"/>
+                </v:shape>
+              </w:pict>
+            </mc:Fallback>
+          </mc:AlternateContent>
+        </w:r>
+        <w:r>
+          <w:rPr>
+            <w:noProof/>
+          </w:rPr>
+          <mc:AlternateContent>
+            <mc:Choice Requires="wps">
+              <w:drawing>
+                <wp:anchor distT="0" distB="0" distL="114300" distR="114300" simplePos="0" relativeHeight="251659264" behindDoc="0" locked="0" layoutInCell="1" allowOverlap="1" wp14:anchorId="4CB8E25F" wp14:editId="0EFB9FD7">
+                  <wp:simplePos x="0" y="0"/>
+                  <wp:positionH relativeFrom="margin">
+                    <wp:align>center</wp:align>
+                  </wp:positionH>
+                  <wp:positionV relativeFrom="bottomMargin">
+                    <wp:align>center</wp:align>
+                  </wp:positionV>
+                  <wp:extent cx="5518150" cy="0"/>
+                  <wp:effectExtent l="9525" t="9525" r="6350" b="9525"/>
+                  <wp:wrapNone/>
+                  <wp:docPr id="4" name="Straight Arrow Connector 4"/>
+                  <wp:cNvGraphicFramePr>
+                    <a:graphicFrameLocks xmlns:a="http://schemas.openxmlformats.org/drawingml/2006/main"/>
+                  </wp:cNvGraphicFramePr>
+                  <a:graphic xmlns:a="http://schemas.openxmlformats.org/drawingml/2006/main">
+                    <a:graphicData uri="http://schemas.microsoft.com/office/word/2010/wordprocessingShape">
+                      <wps:wsp>
+                        <wps:cNvCnPr>
+                          <a:cxnSpLocks noChangeShapeType="1"/>
+                        </wps:cNvCnPr>
+                        <wps:spPr bwMode="auto">
+                          <a:xfrm>
+                            <a:off x="0" y="0"/>
+                            <a:ext cx="5518150" cy="0"/>
+                          </a:xfrm>
+                          <a:prstGeom prst="straightConnector1">
+                            <a:avLst/>
+                          </a:prstGeom>
+                          <a:noFill/>
+                          <a:ln w="12700">
+                            <a:solidFill>
+                              <a:srgbClr val="808080"/>
+                            </a:solidFill>
+                            <a:round/>
+                            <a:headEnd/>
+                            <a:tailEnd/>
+                          </a:ln>
+                          <a:extLst>
+                            <a:ext uri="{909E8E84-426E-40DD-AFC4-6F175D3DCCD1}">
+                              <a14:hiddenFill xmlns:a14="http://schemas.microsoft.com/office/drawing/2010/main">
+                                <a:noFill/>
+                              </a14:hiddenFill>
+                            </a:ext>
+                          </a:extLst>
+                        </wps:spPr>
+                        <wps:bodyPr/>
+                      </wps:wsp>
+                    </a:graphicData>
+                  </a:graphic>
+                  <wp14:sizeRelH relativeFrom="page">
+                    <wp14:pctWidth>0</wp14:pctWidth>
+                  </wp14:sizeRelH>
+                  <wp14:sizeRelV relativeFrom="bottomMargin">
+                    <wp14:pctHeight>0</wp14:pctHeight>
+                  </wp14:sizeRelV>
+                </wp:anchor>
+              </w:drawing>
+            </mc:Choice>
+            <mc:Fallback>
+              <w:pict>
+                <v:shapetype w14:anchorId="436A5A65" id="_x0000_t32" coordsize="21600,21600" o:spt="32" o:oned="t" path="m,l21600,21600e" filled="f">
+                  <v:path arrowok="t" fillok="f" o:connecttype="none"/>
+                  <o:lock v:ext="edit" shapetype="t"/>
+                </v:shapetype>
+                <v:shape id="Straight Arrow Connector 4" o:spid="_x0000_s1026" type="#_x0000_t32" style="position:absolute;margin-left:0;margin-top:0;width:434.5pt;height:0;z-index:251659264;visibility:visible;mso-wrap-style:square;mso-width-percent:0;mso-height-percent:0;mso-wrap-distance-left:9pt;mso-wrap-distance-top:0;mso-wrap-distance-right:9pt;mso-wrap-distance-bottom:0;mso-position-horizontal:center;mso-position-horizontal-relative:margin;mso-position-vertical:center;mso-position-vertical-relative:bottom-margin-area;mso-width-percent:0;mso-height-percent:0;mso-width-relative:page;mso-height-relative:bottom-margin-area" o:gfxdata="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" strokecolor="gray" strokeweight="1pt">
+                  <w10:wrap anchorx="margin" anchory="margin"/>
+                </v:shape>
+              </w:pict>
+            </mc:Fallback>
+          </mc:AlternateContent>
+        </w:r>
+      </w:p>
+    </w:sdtContent>
+  </w:sdt>
+</w:ftr>
+</file>
+
+<file path=word/footnotes.xml><?xml version="1.0" encoding="utf-8"?>
+<w:footnotes xmlns:wpc="http://schemas.microsoft.com/office/word/2010/wordprocessingCanvas" xmlns:cx="http://schemas.microsoft.com/office/drawing/2014/chartex" xmlns:cx1="http://schemas.microsoft.com/office/drawing/2015/9/8/chartex" xmlns:cx2="http://schemas.microsoft.com/office/drawing/2015/10/21/chartex" xmlns:cx3="http://schemas.microsoft.com/office/drawing/2016/5/9/chartex" xmlns:cx4="http://schemas.microsoft.com/office/drawing/2016/5/10/chartex" xmlns:cx5="http://schemas.microsoft.com/office/drawing/2016/5/11/chartex" xmlns:cx6="http://schemas.microsoft.com/office/drawing/2016/5/12/chartex" xmlns:cx7="http://schemas.microsoft.com/office/drawing/2016/5/13/chartex" xmlns:cx8="http://schemas.microsoft.com/office/drawing/2016/5/14/chartex" xmlns:mc="http://schemas.openxmlformats.org/markup-compatibility/2006" xmlns:aink="http://schemas.microsoft.com/office/drawing/2016/ink" xmlns:am3d="http://schemas.microsoft.com/office/drawing/2017/model3d" xmlns:o="urn:schemas-microsoft-com:office:office" xmlns:r="http://schemas.openxmlformats.org/officeDocument/2006/relationships" xmlns:m="http://schemas.openxmlformats.org/officeDocument/2006/math" xmlns:v="urn:schemas-microsoft-com:vml" xmlns:wp14="http://schemas.microsoft.com/office/word/2010/wordprocessingDrawing" xmlns:wp="http://schemas.openxmlformats.org/drawingml/2006/wordprocessingDrawing" xmlns:w10="urn:schemas-microsoft-com:office:word" xmlns:w="http://schemas.openxmlformats.org/wordprocessingml/2006/main" xmlns:w14="http://schemas.microsoft.com/office/word/2010/wordml" xmlns:w15="http://schemas.microsoft.com/office/word/2012/wordml" xmlns:w16cex="http://schemas.microsoft.com/office/word/2018/wordml/cex" xmlns:w16cid="http://schemas.microsoft.com/office/word/2016/wordml/cid" xmlns:w16="http://schemas.microsoft.com/office/word/2018/wordml" xmlns:w16se="http://schemas.microsoft.com/office/word/2015/wordml/symex" xmlns:wpg="http://schemas.microsoft.com/office/word/2010/wordprocessingGroup" xmlns:wpi="http://schemas.microsoft.com/office/word/2010/wordprocessingInk" xmlns:wne="http://schemas.microsoft.com/office/word/2006/wordml" xmlns:wps="http://schemas.microsoft.com/office/word/2010/wordprocessingShape" mc:Ignorable="w14 w15 w16se w16cid w16 w16cex wp14">
+  <w:footnote w:type="separator" w:id="-1">
+    <w:p>
+      <w:pPr>
+        <w:spacing w:before="0" w:after="0" w:line="240" w:lineRule="auto"/>
+      </w:pPr>
+      <w:r>
+        <w:separator/>
+      </w:r>
+    </w:p>
+  </w:footnote>
+  <w:footnote w:type="continuationSeparator" w:id="0">
+    <w:p>
+      <w:pPr>
+        <w:spacing w:before="0" w:after="0" w:line="240" w:lineRule="auto"/>
+      </w:pPr>
+      <w:r>
+        <w:continuationSeparator/>
+      </w:r>
+    </w:p>
+  </w:footnote>
+</w:footnotes>
 </file>
 
 <file path=word/numbering.xml><?xml version="1.0" encoding="utf-8"?>
@@ -1363,15 +3198,13 @@
   <w:docDefaults>
     <w:rPrDefault>
       <w:rPr>
-        <w:rFonts w:asciiTheme="minorHAnsi" w:eastAsiaTheme="minorHAnsi" w:hAnsiTheme="minorHAnsi" w:cstheme="minorBidi"/>
-        <w:sz w:val="22"/>
-        <w:szCs w:val="22"/>
+        <w:rFonts w:asciiTheme="minorHAnsi" w:eastAsiaTheme="minorEastAsia" w:hAnsiTheme="minorHAnsi" w:cstheme="minorBidi"/>
         <w:lang w:val="en-US" w:eastAsia="en-US" w:bidi="ar-SA"/>
       </w:rPr>
     </w:rPrDefault>
     <w:pPrDefault>
       <w:pPr>
-        <w:spacing w:after="160" w:line="259" w:lineRule="auto"/>
+        <w:spacing w:before="100" w:after="200" w:line="276" w:lineRule="auto"/>
       </w:pPr>
     </w:pPrDefault>
   </w:docDefaults>
@@ -1756,9 +3589,7 @@
   <w:style w:type="paragraph" w:default="1" w:styleId="Normal">
     <w:name w:val="Normal"/>
     <w:qFormat/>
-    <w:rPr>
-      <w:lang w:val="es-ES"/>
-    </w:rPr>
+    <w:rsid w:val="0035592C"/>
   </w:style>
   <w:style w:type="paragraph" w:styleId="Heading1">
     <w:name w:val="heading 1"/>
@@ -1767,18 +3598,24 @@
     <w:link w:val="Heading1Char"/>
     <w:uiPriority w:val="9"/>
     <w:qFormat/>
-    <w:rsid w:val="00C0368F"/>
+    <w:rsid w:val="0035592C"/>
     <w:pPr>
-      <w:keepNext/>
-      <w:keepLines/>
-      <w:spacing w:before="240" w:after="0"/>
+      <w:pBdr>
+        <w:top w:val="single" w:sz="24" w:space="0" w:color="B71E42" w:themeColor="accent1"/>
+        <w:left w:val="single" w:sz="24" w:space="0" w:color="B71E42" w:themeColor="accent1"/>
+        <w:bottom w:val="single" w:sz="24" w:space="0" w:color="B71E42" w:themeColor="accent1"/>
+        <w:right w:val="single" w:sz="24" w:space="0" w:color="B71E42" w:themeColor="accent1"/>
+      </w:pBdr>
+      <w:shd w:val="clear" w:color="auto" w:fill="B71E42" w:themeFill="accent1"/>
+      <w:spacing w:after="0"/>
       <w:outlineLvl w:val="0"/>
     </w:pPr>
     <w:rPr>
-      <w:rFonts w:asciiTheme="majorHAnsi" w:eastAsiaTheme="majorEastAsia" w:hAnsiTheme="majorHAnsi" w:cstheme="majorBidi"/>
-      <w:color w:val="2E74B5" w:themeColor="accent1" w:themeShade="BF"/>
-      <w:sz w:val="32"/>
-      <w:szCs w:val="32"/>
+      <w:caps/>
+      <w:color w:val="FFFFFF" w:themeColor="background1"/>
+      <w:spacing w:val="15"/>
+      <w:sz w:val="22"/>
+      <w:szCs w:val="22"/>
     </w:rPr>
   </w:style>
   <w:style w:type="paragraph" w:styleId="Heading2">
@@ -1789,18 +3626,177 @@
     <w:uiPriority w:val="9"/>
     <w:unhideWhenUsed/>
     <w:qFormat/>
-    <w:rsid w:val="00C0368F"/>
+    <w:rsid w:val="0035592C"/>
     <w:pPr>
-      <w:keepNext/>
-      <w:keepLines/>
-      <w:spacing w:before="40" w:after="0"/>
+      <w:pBdr>
+        <w:top w:val="single" w:sz="24" w:space="0" w:color="F6CBD5" w:themeColor="accent1" w:themeTint="33"/>
+        <w:left w:val="single" w:sz="24" w:space="0" w:color="F6CBD5" w:themeColor="accent1" w:themeTint="33"/>
+        <w:bottom w:val="single" w:sz="24" w:space="0" w:color="F6CBD5" w:themeColor="accent1" w:themeTint="33"/>
+        <w:right w:val="single" w:sz="24" w:space="0" w:color="F6CBD5" w:themeColor="accent1" w:themeTint="33"/>
+      </w:pBdr>
+      <w:shd w:val="clear" w:color="auto" w:fill="F6CBD5" w:themeFill="accent1" w:themeFillTint="33"/>
+      <w:spacing w:after="0"/>
       <w:outlineLvl w:val="1"/>
     </w:pPr>
     <w:rPr>
-      <w:rFonts w:asciiTheme="majorHAnsi" w:eastAsiaTheme="majorEastAsia" w:hAnsiTheme="majorHAnsi" w:cstheme="majorBidi"/>
-      <w:color w:val="2E74B5" w:themeColor="accent1" w:themeShade="BF"/>
-      <w:sz w:val="26"/>
-      <w:szCs w:val="26"/>
+      <w:caps/>
+      <w:spacing w:val="15"/>
+    </w:rPr>
+  </w:style>
+  <w:style w:type="paragraph" w:styleId="Heading3">
+    <w:name w:val="heading 3"/>
+    <w:basedOn w:val="Normal"/>
+    <w:next w:val="Normal"/>
+    <w:link w:val="Heading3Char"/>
+    <w:uiPriority w:val="9"/>
+    <w:semiHidden/>
+    <w:unhideWhenUsed/>
+    <w:qFormat/>
+    <w:rsid w:val="0035592C"/>
+    <w:pPr>
+      <w:pBdr>
+        <w:top w:val="single" w:sz="6" w:space="2" w:color="B71E42" w:themeColor="accent1"/>
+      </w:pBdr>
+      <w:spacing w:before="300" w:after="0"/>
+      <w:outlineLvl w:val="2"/>
+    </w:pPr>
+    <w:rPr>
+      <w:caps/>
+      <w:color w:val="5B0F20" w:themeColor="accent1" w:themeShade="7F"/>
+      <w:spacing w:val="15"/>
+    </w:rPr>
+  </w:style>
+  <w:style w:type="paragraph" w:styleId="Heading4">
+    <w:name w:val="heading 4"/>
+    <w:basedOn w:val="Normal"/>
+    <w:next w:val="Normal"/>
+    <w:link w:val="Heading4Char"/>
+    <w:uiPriority w:val="9"/>
+    <w:semiHidden/>
+    <w:unhideWhenUsed/>
+    <w:qFormat/>
+    <w:rsid w:val="0035592C"/>
+    <w:pPr>
+      <w:pBdr>
+        <w:top w:val="dotted" w:sz="6" w:space="2" w:color="B71E42" w:themeColor="accent1"/>
+      </w:pBdr>
+      <w:spacing w:before="200" w:after="0"/>
+      <w:outlineLvl w:val="3"/>
+    </w:pPr>
+    <w:rPr>
+      <w:caps/>
+      <w:color w:val="881631" w:themeColor="accent1" w:themeShade="BF"/>
+      <w:spacing w:val="10"/>
+    </w:rPr>
+  </w:style>
+  <w:style w:type="paragraph" w:styleId="Heading5">
+    <w:name w:val="heading 5"/>
+    <w:basedOn w:val="Normal"/>
+    <w:next w:val="Normal"/>
+    <w:link w:val="Heading5Char"/>
+    <w:uiPriority w:val="9"/>
+    <w:semiHidden/>
+    <w:unhideWhenUsed/>
+    <w:qFormat/>
+    <w:rsid w:val="0035592C"/>
+    <w:pPr>
+      <w:pBdr>
+        <w:bottom w:val="single" w:sz="6" w:space="1" w:color="B71E42" w:themeColor="accent1"/>
+      </w:pBdr>
+      <w:spacing w:before="200" w:after="0"/>
+      <w:outlineLvl w:val="4"/>
+    </w:pPr>
+    <w:rPr>
+      <w:caps/>
+      <w:color w:val="881631" w:themeColor="accent1" w:themeShade="BF"/>
+      <w:spacing w:val="10"/>
+    </w:rPr>
+  </w:style>
+  <w:style w:type="paragraph" w:styleId="Heading6">
+    <w:name w:val="heading 6"/>
+    <w:basedOn w:val="Normal"/>
+    <w:next w:val="Normal"/>
+    <w:link w:val="Heading6Char"/>
+    <w:uiPriority w:val="9"/>
+    <w:semiHidden/>
+    <w:unhideWhenUsed/>
+    <w:qFormat/>
+    <w:rsid w:val="0035592C"/>
+    <w:pPr>
+      <w:pBdr>
+        <w:bottom w:val="dotted" w:sz="6" w:space="1" w:color="B71E42" w:themeColor="accent1"/>
+      </w:pBdr>
+      <w:spacing w:before="200" w:after="0"/>
+      <w:outlineLvl w:val="5"/>
+    </w:pPr>
+    <w:rPr>
+      <w:caps/>
+      <w:color w:val="881631" w:themeColor="accent1" w:themeShade="BF"/>
+      <w:spacing w:val="10"/>
+    </w:rPr>
+  </w:style>
+  <w:style w:type="paragraph" w:styleId="Heading7">
+    <w:name w:val="heading 7"/>
+    <w:basedOn w:val="Normal"/>
+    <w:next w:val="Normal"/>
+    <w:link w:val="Heading7Char"/>
+    <w:uiPriority w:val="9"/>
+    <w:semiHidden/>
+    <w:unhideWhenUsed/>
+    <w:qFormat/>
+    <w:rsid w:val="0035592C"/>
+    <w:pPr>
+      <w:spacing w:before="200" w:after="0"/>
+      <w:outlineLvl w:val="6"/>
+    </w:pPr>
+    <w:rPr>
+      <w:caps/>
+      <w:color w:val="881631" w:themeColor="accent1" w:themeShade="BF"/>
+      <w:spacing w:val="10"/>
+    </w:rPr>
+  </w:style>
+  <w:style w:type="paragraph" w:styleId="Heading8">
+    <w:name w:val="heading 8"/>
+    <w:basedOn w:val="Normal"/>
+    <w:next w:val="Normal"/>
+    <w:link w:val="Heading8Char"/>
+    <w:uiPriority w:val="9"/>
+    <w:semiHidden/>
+    <w:unhideWhenUsed/>
+    <w:qFormat/>
+    <w:rsid w:val="0035592C"/>
+    <w:pPr>
+      <w:spacing w:before="200" w:after="0"/>
+      <w:outlineLvl w:val="7"/>
+    </w:pPr>
+    <w:rPr>
+      <w:caps/>
+      <w:spacing w:val="10"/>
+      <w:sz w:val="18"/>
+      <w:szCs w:val="18"/>
+    </w:rPr>
+  </w:style>
+  <w:style w:type="paragraph" w:styleId="Heading9">
+    <w:name w:val="heading 9"/>
+    <w:basedOn w:val="Normal"/>
+    <w:next w:val="Normal"/>
+    <w:link w:val="Heading9Char"/>
+    <w:uiPriority w:val="9"/>
+    <w:semiHidden/>
+    <w:unhideWhenUsed/>
+    <w:qFormat/>
+    <w:rsid w:val="0035592C"/>
+    <w:pPr>
+      <w:spacing w:before="200" w:after="0"/>
+      <w:outlineLvl w:val="8"/>
+    </w:pPr>
+    <w:rPr>
+      <w:i/>
+      <w:iCs/>
+      <w:caps/>
+      <w:spacing w:val="10"/>
+      <w:sz w:val="18"/>
+      <w:szCs w:val="18"/>
     </w:rPr>
   </w:style>
   <w:style w:type="character" w:default="1" w:styleId="DefaultParagraphFont">
@@ -1837,17 +3833,17 @@
     <w:link w:val="TitleChar"/>
     <w:uiPriority w:val="10"/>
     <w:qFormat/>
-    <w:rsid w:val="00C0368F"/>
+    <w:rsid w:val="0035592C"/>
     <w:pPr>
-      <w:spacing w:after="0" w:line="240" w:lineRule="auto"/>
-      <w:contextualSpacing/>
+      <w:spacing w:before="0" w:after="0"/>
     </w:pPr>
     <w:rPr>
       <w:rFonts w:asciiTheme="majorHAnsi" w:eastAsiaTheme="majorEastAsia" w:hAnsiTheme="majorHAnsi" w:cstheme="majorBidi"/>
-      <w:spacing w:val="-10"/>
-      <w:kern w:val="28"/>
-      <w:sz w:val="56"/>
-      <w:szCs w:val="56"/>
+      <w:caps/>
+      <w:color w:val="B71E42" w:themeColor="accent1"/>
+      <w:spacing w:val="10"/>
+      <w:sz w:val="52"/>
+      <w:szCs w:val="52"/>
     </w:rPr>
   </w:style>
   <w:style w:type="character" w:customStyle="1" w:styleId="TitleChar">
@@ -1855,14 +3851,14 @@
     <w:basedOn w:val="DefaultParagraphFont"/>
     <w:link w:val="Title"/>
     <w:uiPriority w:val="10"/>
-    <w:rsid w:val="00C0368F"/>
+    <w:rsid w:val="0035592C"/>
     <w:rPr>
       <w:rFonts w:asciiTheme="majorHAnsi" w:eastAsiaTheme="majorEastAsia" w:hAnsiTheme="majorHAnsi" w:cstheme="majorBidi"/>
-      <w:spacing w:val="-10"/>
-      <w:kern w:val="28"/>
-      <w:sz w:val="56"/>
-      <w:szCs w:val="56"/>
-      <w:lang w:val="es-ES"/>
+      <w:caps/>
+      <w:color w:val="B71E42" w:themeColor="accent1"/>
+      <w:spacing w:val="10"/>
+      <w:sz w:val="52"/>
+      <w:szCs w:val="52"/>
     </w:rPr>
   </w:style>
   <w:style w:type="character" w:customStyle="1" w:styleId="Heading1Char">
@@ -1870,13 +3866,14 @@
     <w:basedOn w:val="DefaultParagraphFont"/>
     <w:link w:val="Heading1"/>
     <w:uiPriority w:val="9"/>
-    <w:rsid w:val="00C0368F"/>
+    <w:rsid w:val="0035592C"/>
     <w:rPr>
-      <w:rFonts w:asciiTheme="majorHAnsi" w:eastAsiaTheme="majorEastAsia" w:hAnsiTheme="majorHAnsi" w:cstheme="majorBidi"/>
-      <w:color w:val="2E74B5" w:themeColor="accent1" w:themeShade="BF"/>
-      <w:sz w:val="32"/>
-      <w:szCs w:val="32"/>
-      <w:lang w:val="es-ES"/>
+      <w:caps/>
+      <w:color w:val="FFFFFF" w:themeColor="background1"/>
+      <w:spacing w:val="15"/>
+      <w:sz w:val="22"/>
+      <w:szCs w:val="22"/>
+      <w:shd w:val="clear" w:color="auto" w:fill="B71E42" w:themeFill="accent1"/>
     </w:rPr>
   </w:style>
   <w:style w:type="character" w:customStyle="1" w:styleId="Heading2Char">
@@ -1884,13 +3881,11 @@
     <w:basedOn w:val="DefaultParagraphFont"/>
     <w:link w:val="Heading2"/>
     <w:uiPriority w:val="9"/>
-    <w:rsid w:val="00C0368F"/>
+    <w:rsid w:val="0035592C"/>
     <w:rPr>
-      <w:rFonts w:asciiTheme="majorHAnsi" w:eastAsiaTheme="majorEastAsia" w:hAnsiTheme="majorHAnsi" w:cstheme="majorBidi"/>
-      <w:color w:val="2E74B5" w:themeColor="accent1" w:themeShade="BF"/>
-      <w:sz w:val="26"/>
-      <w:szCs w:val="26"/>
-      <w:lang w:val="es-ES"/>
+      <w:caps/>
+      <w:spacing w:val="15"/>
+      <w:shd w:val="clear" w:color="auto" w:fill="F6CBD5" w:themeFill="accent1" w:themeFillTint="33"/>
     </w:rPr>
   </w:style>
   <w:style w:type="character" w:styleId="Hyperlink">
@@ -1900,7 +3895,7 @@
     <w:unhideWhenUsed/>
     <w:rsid w:val="00C0368F"/>
     <w:rPr>
-      <w:color w:val="0563C1" w:themeColor="hyperlink"/>
+      <w:color w:val="FA2B5C" w:themeColor="hyperlink"/>
       <w:u w:val="single"/>
     </w:rPr>
   </w:style>
@@ -1929,16 +3924,16 @@
   </w:style>
   <w:style w:type="character" w:styleId="IntenseReference">
     <w:name w:val="Intense Reference"/>
-    <w:basedOn w:val="DefaultParagraphFont"/>
     <w:uiPriority w:val="32"/>
     <w:qFormat/>
-    <w:rsid w:val="00E95D4D"/>
+    <w:rsid w:val="0035592C"/>
     <w:rPr>
       <w:b/>
       <w:bCs/>
-      <w:smallCaps/>
-      <w:color w:val="5B9BD5" w:themeColor="accent1"/>
-      <w:spacing w:val="5"/>
+      <w:i/>
+      <w:iCs/>
+      <w:caps/>
+      <w:color w:val="B71E42" w:themeColor="accent1"/>
     </w:rPr>
   </w:style>
   <w:style w:type="paragraph" w:styleId="Subtitle">
@@ -1948,16 +3943,16 @@
     <w:link w:val="SubtitleChar"/>
     <w:uiPriority w:val="11"/>
     <w:qFormat/>
-    <w:rsid w:val="005E2D57"/>
+    <w:rsid w:val="0035592C"/>
     <w:pPr>
-      <w:numPr>
-        <w:ilvl w:val="1"/>
-      </w:numPr>
+      <w:spacing w:before="0" w:after="500" w:line="240" w:lineRule="auto"/>
     </w:pPr>
     <w:rPr>
-      <w:rFonts w:eastAsiaTheme="minorEastAsia"/>
-      <w:color w:val="5A5A5A" w:themeColor="text1" w:themeTint="A5"/>
-      <w:spacing w:val="15"/>
+      <w:caps/>
+      <w:color w:val="595959" w:themeColor="text1" w:themeTint="A6"/>
+      <w:spacing w:val="10"/>
+      <w:sz w:val="21"/>
+      <w:szCs w:val="21"/>
     </w:rPr>
   </w:style>
   <w:style w:type="character" w:customStyle="1" w:styleId="SubtitleChar">
@@ -1965,21 +3960,475 @@
     <w:basedOn w:val="DefaultParagraphFont"/>
     <w:link w:val="Subtitle"/>
     <w:uiPriority w:val="11"/>
-    <w:rsid w:val="005E2D57"/>
+    <w:rsid w:val="0035592C"/>
     <w:rPr>
-      <w:rFonts w:eastAsiaTheme="minorEastAsia"/>
-      <w:color w:val="5A5A5A" w:themeColor="text1" w:themeTint="A5"/>
+      <w:caps/>
+      <w:color w:val="595959" w:themeColor="text1" w:themeTint="A6"/>
+      <w:spacing w:val="10"/>
+      <w:sz w:val="21"/>
+      <w:szCs w:val="21"/>
+    </w:rPr>
+  </w:style>
+  <w:style w:type="paragraph" w:styleId="TOCHeading">
+    <w:name w:val="TOC Heading"/>
+    <w:basedOn w:val="Heading1"/>
+    <w:next w:val="Normal"/>
+    <w:uiPriority w:val="39"/>
+    <w:unhideWhenUsed/>
+    <w:qFormat/>
+    <w:rsid w:val="0035592C"/>
+    <w:pPr>
+      <w:outlineLvl w:val="9"/>
+    </w:pPr>
+  </w:style>
+  <w:style w:type="paragraph" w:styleId="TOC1">
+    <w:name w:val="toc 1"/>
+    <w:basedOn w:val="Normal"/>
+    <w:next w:val="Normal"/>
+    <w:autoRedefine/>
+    <w:uiPriority w:val="39"/>
+    <w:unhideWhenUsed/>
+    <w:rsid w:val="002F07B8"/>
+    <w:pPr>
+      <w:tabs>
+        <w:tab w:val="right" w:pos="9350"/>
+      </w:tabs>
+      <w:spacing w:before="360" w:after="360"/>
+    </w:pPr>
+    <w:rPr>
+      <w:rFonts w:cstheme="minorHAnsi"/>
+      <w:b/>
+      <w:bCs/>
+      <w:caps/>
+      <w:noProof/>
+      <w:color w:val="881631" w:themeColor="accent1" w:themeShade="BF"/>
+      <w:u w:val="single"/>
+    </w:rPr>
+  </w:style>
+  <w:style w:type="paragraph" w:styleId="TOC2">
+    <w:name w:val="toc 2"/>
+    <w:basedOn w:val="Normal"/>
+    <w:next w:val="Normal"/>
+    <w:autoRedefine/>
+    <w:uiPriority w:val="39"/>
+    <w:unhideWhenUsed/>
+    <w:rsid w:val="00446E61"/>
+    <w:pPr>
+      <w:spacing w:after="0"/>
+    </w:pPr>
+    <w:rPr>
+      <w:rFonts w:cstheme="minorHAnsi"/>
+      <w:b/>
+      <w:bCs/>
+      <w:smallCaps/>
+    </w:rPr>
+  </w:style>
+  <w:style w:type="character" w:customStyle="1" w:styleId="Heading3Char">
+    <w:name w:val="Heading 3 Char"/>
+    <w:basedOn w:val="DefaultParagraphFont"/>
+    <w:link w:val="Heading3"/>
+    <w:uiPriority w:val="9"/>
+    <w:semiHidden/>
+    <w:rsid w:val="0035592C"/>
+    <w:rPr>
+      <w:caps/>
+      <w:color w:val="5B0F20" w:themeColor="accent1" w:themeShade="7F"/>
       <w:spacing w:val="15"/>
-      <w:lang w:val="es-ES"/>
     </w:rPr>
+  </w:style>
+  <w:style w:type="paragraph" w:styleId="TOC3">
+    <w:name w:val="toc 3"/>
+    <w:basedOn w:val="Normal"/>
+    <w:next w:val="Normal"/>
+    <w:autoRedefine/>
+    <w:uiPriority w:val="39"/>
+    <w:unhideWhenUsed/>
+    <w:rsid w:val="0035592C"/>
+    <w:pPr>
+      <w:spacing w:after="0"/>
+    </w:pPr>
+    <w:rPr>
+      <w:rFonts w:cstheme="minorHAnsi"/>
+      <w:smallCaps/>
+    </w:rPr>
+  </w:style>
+  <w:style w:type="paragraph" w:styleId="TOC4">
+    <w:name w:val="toc 4"/>
+    <w:basedOn w:val="Normal"/>
+    <w:next w:val="Normal"/>
+    <w:autoRedefine/>
+    <w:uiPriority w:val="39"/>
+    <w:unhideWhenUsed/>
+    <w:rsid w:val="0035592C"/>
+    <w:pPr>
+      <w:spacing w:after="0"/>
+    </w:pPr>
+    <w:rPr>
+      <w:rFonts w:cstheme="minorHAnsi"/>
+    </w:rPr>
+  </w:style>
+  <w:style w:type="paragraph" w:styleId="TOC5">
+    <w:name w:val="toc 5"/>
+    <w:basedOn w:val="Normal"/>
+    <w:next w:val="Normal"/>
+    <w:autoRedefine/>
+    <w:uiPriority w:val="39"/>
+    <w:unhideWhenUsed/>
+    <w:rsid w:val="0035592C"/>
+    <w:pPr>
+      <w:spacing w:after="0"/>
+    </w:pPr>
+    <w:rPr>
+      <w:rFonts w:cstheme="minorHAnsi"/>
+    </w:rPr>
+  </w:style>
+  <w:style w:type="paragraph" w:styleId="TOC6">
+    <w:name w:val="toc 6"/>
+    <w:basedOn w:val="Normal"/>
+    <w:next w:val="Normal"/>
+    <w:autoRedefine/>
+    <w:uiPriority w:val="39"/>
+    <w:unhideWhenUsed/>
+    <w:rsid w:val="0035592C"/>
+    <w:pPr>
+      <w:spacing w:after="0"/>
+    </w:pPr>
+    <w:rPr>
+      <w:rFonts w:cstheme="minorHAnsi"/>
+    </w:rPr>
+  </w:style>
+  <w:style w:type="paragraph" w:styleId="TOC7">
+    <w:name w:val="toc 7"/>
+    <w:basedOn w:val="Normal"/>
+    <w:next w:val="Normal"/>
+    <w:autoRedefine/>
+    <w:uiPriority w:val="39"/>
+    <w:unhideWhenUsed/>
+    <w:rsid w:val="0035592C"/>
+    <w:pPr>
+      <w:spacing w:after="0"/>
+    </w:pPr>
+    <w:rPr>
+      <w:rFonts w:cstheme="minorHAnsi"/>
+    </w:rPr>
+  </w:style>
+  <w:style w:type="paragraph" w:styleId="TOC8">
+    <w:name w:val="toc 8"/>
+    <w:basedOn w:val="Normal"/>
+    <w:next w:val="Normal"/>
+    <w:autoRedefine/>
+    <w:uiPriority w:val="39"/>
+    <w:unhideWhenUsed/>
+    <w:rsid w:val="0035592C"/>
+    <w:pPr>
+      <w:spacing w:after="0"/>
+    </w:pPr>
+    <w:rPr>
+      <w:rFonts w:cstheme="minorHAnsi"/>
+    </w:rPr>
+  </w:style>
+  <w:style w:type="paragraph" w:styleId="TOC9">
+    <w:name w:val="toc 9"/>
+    <w:basedOn w:val="Normal"/>
+    <w:next w:val="Normal"/>
+    <w:autoRedefine/>
+    <w:uiPriority w:val="39"/>
+    <w:unhideWhenUsed/>
+    <w:rsid w:val="0035592C"/>
+    <w:pPr>
+      <w:spacing w:after="0"/>
+    </w:pPr>
+    <w:rPr>
+      <w:rFonts w:cstheme="minorHAnsi"/>
+    </w:rPr>
+  </w:style>
+  <w:style w:type="character" w:customStyle="1" w:styleId="Heading4Char">
+    <w:name w:val="Heading 4 Char"/>
+    <w:basedOn w:val="DefaultParagraphFont"/>
+    <w:link w:val="Heading4"/>
+    <w:uiPriority w:val="9"/>
+    <w:semiHidden/>
+    <w:rsid w:val="0035592C"/>
+    <w:rPr>
+      <w:caps/>
+      <w:color w:val="881631" w:themeColor="accent1" w:themeShade="BF"/>
+      <w:spacing w:val="10"/>
+    </w:rPr>
+  </w:style>
+  <w:style w:type="character" w:customStyle="1" w:styleId="Heading5Char">
+    <w:name w:val="Heading 5 Char"/>
+    <w:basedOn w:val="DefaultParagraphFont"/>
+    <w:link w:val="Heading5"/>
+    <w:uiPriority w:val="9"/>
+    <w:semiHidden/>
+    <w:rsid w:val="0035592C"/>
+    <w:rPr>
+      <w:caps/>
+      <w:color w:val="881631" w:themeColor="accent1" w:themeShade="BF"/>
+      <w:spacing w:val="10"/>
+    </w:rPr>
+  </w:style>
+  <w:style w:type="character" w:customStyle="1" w:styleId="Heading6Char">
+    <w:name w:val="Heading 6 Char"/>
+    <w:basedOn w:val="DefaultParagraphFont"/>
+    <w:link w:val="Heading6"/>
+    <w:uiPriority w:val="9"/>
+    <w:semiHidden/>
+    <w:rsid w:val="0035592C"/>
+    <w:rPr>
+      <w:caps/>
+      <w:color w:val="881631" w:themeColor="accent1" w:themeShade="BF"/>
+      <w:spacing w:val="10"/>
+    </w:rPr>
+  </w:style>
+  <w:style w:type="character" w:customStyle="1" w:styleId="Heading7Char">
+    <w:name w:val="Heading 7 Char"/>
+    <w:basedOn w:val="DefaultParagraphFont"/>
+    <w:link w:val="Heading7"/>
+    <w:uiPriority w:val="9"/>
+    <w:semiHidden/>
+    <w:rsid w:val="0035592C"/>
+    <w:rPr>
+      <w:caps/>
+      <w:color w:val="881631" w:themeColor="accent1" w:themeShade="BF"/>
+      <w:spacing w:val="10"/>
+    </w:rPr>
+  </w:style>
+  <w:style w:type="character" w:customStyle="1" w:styleId="Heading8Char">
+    <w:name w:val="Heading 8 Char"/>
+    <w:basedOn w:val="DefaultParagraphFont"/>
+    <w:link w:val="Heading8"/>
+    <w:uiPriority w:val="9"/>
+    <w:semiHidden/>
+    <w:rsid w:val="0035592C"/>
+    <w:rPr>
+      <w:caps/>
+      <w:spacing w:val="10"/>
+      <w:sz w:val="18"/>
+      <w:szCs w:val="18"/>
+    </w:rPr>
+  </w:style>
+  <w:style w:type="character" w:customStyle="1" w:styleId="Heading9Char">
+    <w:name w:val="Heading 9 Char"/>
+    <w:basedOn w:val="DefaultParagraphFont"/>
+    <w:link w:val="Heading9"/>
+    <w:uiPriority w:val="9"/>
+    <w:semiHidden/>
+    <w:rsid w:val="0035592C"/>
+    <w:rPr>
+      <w:i/>
+      <w:iCs/>
+      <w:caps/>
+      <w:spacing w:val="10"/>
+      <w:sz w:val="18"/>
+      <w:szCs w:val="18"/>
+    </w:rPr>
+  </w:style>
+  <w:style w:type="paragraph" w:styleId="Caption">
+    <w:name w:val="caption"/>
+    <w:basedOn w:val="Normal"/>
+    <w:next w:val="Normal"/>
+    <w:uiPriority w:val="35"/>
+    <w:semiHidden/>
+    <w:unhideWhenUsed/>
+    <w:qFormat/>
+    <w:rsid w:val="0035592C"/>
+    <w:rPr>
+      <w:b/>
+      <w:bCs/>
+      <w:color w:val="881631" w:themeColor="accent1" w:themeShade="BF"/>
+      <w:sz w:val="16"/>
+      <w:szCs w:val="16"/>
+    </w:rPr>
+  </w:style>
+  <w:style w:type="character" w:styleId="Strong">
+    <w:name w:val="Strong"/>
+    <w:uiPriority w:val="22"/>
+    <w:qFormat/>
+    <w:rsid w:val="0035592C"/>
+    <w:rPr>
+      <w:b/>
+      <w:bCs/>
+    </w:rPr>
+  </w:style>
+  <w:style w:type="character" w:styleId="Emphasis">
+    <w:name w:val="Emphasis"/>
+    <w:uiPriority w:val="20"/>
+    <w:qFormat/>
+    <w:rsid w:val="0035592C"/>
+    <w:rPr>
+      <w:caps/>
+      <w:color w:val="5B0F20" w:themeColor="accent1" w:themeShade="7F"/>
+      <w:spacing w:val="5"/>
+    </w:rPr>
+  </w:style>
+  <w:style w:type="paragraph" w:styleId="NoSpacing">
+    <w:name w:val="No Spacing"/>
+    <w:uiPriority w:val="1"/>
+    <w:qFormat/>
+    <w:rsid w:val="0035592C"/>
+    <w:pPr>
+      <w:spacing w:after="0" w:line="240" w:lineRule="auto"/>
+    </w:pPr>
+  </w:style>
+  <w:style w:type="paragraph" w:styleId="Quote">
+    <w:name w:val="Quote"/>
+    <w:basedOn w:val="Normal"/>
+    <w:next w:val="Normal"/>
+    <w:link w:val="QuoteChar"/>
+    <w:uiPriority w:val="29"/>
+    <w:qFormat/>
+    <w:rsid w:val="0035592C"/>
+    <w:rPr>
+      <w:i/>
+      <w:iCs/>
+      <w:sz w:val="24"/>
+      <w:szCs w:val="24"/>
+    </w:rPr>
+  </w:style>
+  <w:style w:type="character" w:customStyle="1" w:styleId="QuoteChar">
+    <w:name w:val="Quote Char"/>
+    <w:basedOn w:val="DefaultParagraphFont"/>
+    <w:link w:val="Quote"/>
+    <w:uiPriority w:val="29"/>
+    <w:rsid w:val="0035592C"/>
+    <w:rPr>
+      <w:i/>
+      <w:iCs/>
+      <w:sz w:val="24"/>
+      <w:szCs w:val="24"/>
+    </w:rPr>
+  </w:style>
+  <w:style w:type="paragraph" w:styleId="IntenseQuote">
+    <w:name w:val="Intense Quote"/>
+    <w:basedOn w:val="Normal"/>
+    <w:next w:val="Normal"/>
+    <w:link w:val="IntenseQuoteChar"/>
+    <w:uiPriority w:val="30"/>
+    <w:qFormat/>
+    <w:rsid w:val="0035592C"/>
+    <w:pPr>
+      <w:spacing w:before="240" w:after="240" w:line="240" w:lineRule="auto"/>
+      <w:ind w:left="1080" w:right="1080"/>
+      <w:jc w:val="center"/>
+    </w:pPr>
+    <w:rPr>
+      <w:color w:val="B71E42" w:themeColor="accent1"/>
+      <w:sz w:val="24"/>
+      <w:szCs w:val="24"/>
+    </w:rPr>
+  </w:style>
+  <w:style w:type="character" w:customStyle="1" w:styleId="IntenseQuoteChar">
+    <w:name w:val="Intense Quote Char"/>
+    <w:basedOn w:val="DefaultParagraphFont"/>
+    <w:link w:val="IntenseQuote"/>
+    <w:uiPriority w:val="30"/>
+    <w:rsid w:val="0035592C"/>
+    <w:rPr>
+      <w:color w:val="B71E42" w:themeColor="accent1"/>
+      <w:sz w:val="24"/>
+      <w:szCs w:val="24"/>
+    </w:rPr>
+  </w:style>
+  <w:style w:type="character" w:styleId="SubtleEmphasis">
+    <w:name w:val="Subtle Emphasis"/>
+    <w:uiPriority w:val="19"/>
+    <w:qFormat/>
+    <w:rsid w:val="0035592C"/>
+    <w:rPr>
+      <w:i/>
+      <w:iCs/>
+      <w:color w:val="5B0F20" w:themeColor="accent1" w:themeShade="7F"/>
+    </w:rPr>
+  </w:style>
+  <w:style w:type="character" w:styleId="IntenseEmphasis">
+    <w:name w:val="Intense Emphasis"/>
+    <w:uiPriority w:val="21"/>
+    <w:qFormat/>
+    <w:rsid w:val="0035592C"/>
+    <w:rPr>
+      <w:b/>
+      <w:bCs/>
+      <w:caps/>
+      <w:color w:val="5B0F20" w:themeColor="accent1" w:themeShade="7F"/>
+      <w:spacing w:val="10"/>
+    </w:rPr>
+  </w:style>
+  <w:style w:type="character" w:styleId="SubtleReference">
+    <w:name w:val="Subtle Reference"/>
+    <w:uiPriority w:val="31"/>
+    <w:qFormat/>
+    <w:rsid w:val="0035592C"/>
+    <w:rPr>
+      <w:b/>
+      <w:bCs/>
+      <w:color w:val="B71E42" w:themeColor="accent1"/>
+    </w:rPr>
+  </w:style>
+  <w:style w:type="character" w:styleId="BookTitle">
+    <w:name w:val="Book Title"/>
+    <w:uiPriority w:val="33"/>
+    <w:qFormat/>
+    <w:rsid w:val="0035592C"/>
+    <w:rPr>
+      <w:b/>
+      <w:bCs/>
+      <w:i/>
+      <w:iCs/>
+      <w:spacing w:val="0"/>
+    </w:rPr>
+  </w:style>
+  <w:style w:type="paragraph" w:styleId="Header">
+    <w:name w:val="header"/>
+    <w:basedOn w:val="Normal"/>
+    <w:link w:val="HeaderChar"/>
+    <w:uiPriority w:val="99"/>
+    <w:unhideWhenUsed/>
+    <w:rsid w:val="0035592C"/>
+    <w:pPr>
+      <w:tabs>
+        <w:tab w:val="center" w:pos="4680"/>
+        <w:tab w:val="right" w:pos="9360"/>
+      </w:tabs>
+      <w:spacing w:before="0" w:after="0" w:line="240" w:lineRule="auto"/>
+    </w:pPr>
+  </w:style>
+  <w:style w:type="character" w:customStyle="1" w:styleId="HeaderChar">
+    <w:name w:val="Header Char"/>
+    <w:basedOn w:val="DefaultParagraphFont"/>
+    <w:link w:val="Header"/>
+    <w:uiPriority w:val="99"/>
+    <w:rsid w:val="0035592C"/>
+  </w:style>
+  <w:style w:type="paragraph" w:styleId="Footer">
+    <w:name w:val="footer"/>
+    <w:basedOn w:val="Normal"/>
+    <w:link w:val="FooterChar"/>
+    <w:uiPriority w:val="99"/>
+    <w:unhideWhenUsed/>
+    <w:rsid w:val="0035592C"/>
+    <w:pPr>
+      <w:tabs>
+        <w:tab w:val="center" w:pos="4680"/>
+        <w:tab w:val="right" w:pos="9360"/>
+      </w:tabs>
+      <w:spacing w:before="0" w:after="0" w:line="240" w:lineRule="auto"/>
+    </w:pPr>
+  </w:style>
+  <w:style w:type="character" w:customStyle="1" w:styleId="FooterChar">
+    <w:name w:val="Footer Char"/>
+    <w:basedOn w:val="DefaultParagraphFont"/>
+    <w:link w:val="Footer"/>
+    <w:uiPriority w:val="99"/>
+    <w:rsid w:val="0035592C"/>
   </w:style>
 </w:styles>
 </file>
 
 <file path=word/theme/theme1.xml><?xml version="1.0" encoding="utf-8"?>
-<a:theme xmlns:a="http://schemas.openxmlformats.org/drawingml/2006/main" name="Tema de Office">
+<a:theme xmlns:a="http://schemas.openxmlformats.org/drawingml/2006/main" name="Gallery">
   <a:themeElements>
-    <a:clrScheme name="Office">
+    <a:clrScheme name="Gallery">
       <a:dk1>
         <a:sysClr val="windowText" lastClr="000000"/>
       </a:dk1>
@@ -1987,39 +4436,39 @@
         <a:sysClr val="window" lastClr="FFFFFF"/>
       </a:lt1>
       <a:dk2>
-        <a:srgbClr val="44546A"/>
+        <a:srgbClr val="454545"/>
       </a:dk2>
       <a:lt2>
-        <a:srgbClr val="E7E6E6"/>
+        <a:srgbClr val="DFDBD5"/>
       </a:lt2>
       <a:accent1>
-        <a:srgbClr val="5B9BD5"/>
+        <a:srgbClr val="B71E42"/>
       </a:accent1>
       <a:accent2>
-        <a:srgbClr val="ED7D31"/>
+        <a:srgbClr val="DE478E"/>
       </a:accent2>
       <a:accent3>
-        <a:srgbClr val="A5A5A5"/>
+        <a:srgbClr val="BC72F0"/>
       </a:accent3>
       <a:accent4>
-        <a:srgbClr val="FFC000"/>
+        <a:srgbClr val="795FAF"/>
       </a:accent4>
       <a:accent5>
-        <a:srgbClr val="4472C4"/>
+        <a:srgbClr val="586EA6"/>
       </a:accent5>
       <a:accent6>
-        <a:srgbClr val="70AD47"/>
+        <a:srgbClr val="6892A0"/>
       </a:accent6>
       <a:hlink>
-        <a:srgbClr val="0563C1"/>
+        <a:srgbClr val="FA2B5C"/>
       </a:hlink>
       <a:folHlink>
-        <a:srgbClr val="954F72"/>
+        <a:srgbClr val="BC658E"/>
       </a:folHlink>
     </a:clrScheme>
-    <a:fontScheme name="Office">
+    <a:fontScheme name="Gallery">
       <a:majorFont>
-        <a:latin typeface="Calibri Light" panose="020F0302020204030204"/>
+        <a:latin typeface="Gill Sans MT" panose="020B0502020104020203"/>
         <a:ea typeface=""/>
         <a:cs typeface=""/>
         <a:font script="Jpan" typeface="游ゴシック Light"/>
@@ -2054,10 +4503,10 @@
         <a:font script="Geor" typeface="Sylfaen"/>
       </a:majorFont>
       <a:minorFont>
-        <a:latin typeface="Calibri" panose="020F0502020204030204"/>
+        <a:latin typeface="Gill Sans MT" panose="020B0502020104020203"/>
         <a:ea typeface=""/>
         <a:cs typeface=""/>
-        <a:font script="Jpan" typeface="游明朝"/>
+        <a:font script="Jpan" typeface="游ゴシック"/>
         <a:font script="Hang" typeface="맑은 고딕"/>
         <a:font script="Hans" typeface="等线"/>
         <a:font script="Hant" typeface="新細明體"/>
@@ -2089,7 +4538,7 @@
         <a:font script="Geor" typeface="Sylfaen"/>
       </a:minorFont>
     </a:fontScheme>
-    <a:fmtScheme name="Office">
+    <a:fmtScheme name="Gallery">
       <a:fillStyleLst>
         <a:solidFill>
           <a:schemeClr val="phClr"/>
@@ -2098,23 +4547,18 @@
           <a:gsLst>
             <a:gs pos="0">
               <a:schemeClr val="phClr">
+                <a:tint val="54000"/>
+                <a:alpha val="100000"/>
+                <a:satMod val="105000"/>
                 <a:lumMod val="110000"/>
-                <a:satMod val="105000"/>
-                <a:tint val="67000"/>
-              </a:schemeClr>
-            </a:gs>
-            <a:gs pos="50000">
-              <a:schemeClr val="phClr">
-                <a:lumMod val="105000"/>
-                <a:satMod val="103000"/>
-                <a:tint val="73000"/>
               </a:schemeClr>
             </a:gs>
             <a:gs pos="100000">
               <a:schemeClr val="phClr">
-                <a:lumMod val="105000"/>
+                <a:tint val="78000"/>
+                <a:alpha val="92000"/>
                 <a:satMod val="109000"/>
-                <a:tint val="81000"/>
+                <a:lumMod val="100000"/>
               </a:schemeClr>
             </a:gs>
           </a:gsLst>
@@ -2124,23 +4568,23 @@
           <a:gsLst>
             <a:gs pos="0">
               <a:schemeClr val="phClr">
-                <a:satMod val="103000"/>
-                <a:lumMod val="102000"/>
-                <a:tint val="94000"/>
+                <a:tint val="98000"/>
+                <a:satMod val="110000"/>
+                <a:lumMod val="104000"/>
               </a:schemeClr>
             </a:gs>
-            <a:gs pos="50000">
+            <a:gs pos="69000">
               <a:schemeClr val="phClr">
-                <a:satMod val="110000"/>
-                <a:lumMod val="100000"/>
-                <a:shade val="100000"/>
+                <a:shade val="88000"/>
+                <a:satMod val="130000"/>
+                <a:lumMod val="92000"/>
               </a:schemeClr>
             </a:gs>
             <a:gs pos="100000">
               <a:schemeClr val="phClr">
-                <a:lumMod val="99000"/>
-                <a:satMod val="120000"/>
                 <a:shade val="78000"/>
+                <a:satMod val="130000"/>
+                <a:lumMod val="92000"/>
               </a:schemeClr>
             </a:gs>
           </a:gsLst>
@@ -2148,26 +4592,23 @@
         </a:gradFill>
       </a:fillStyleLst>
       <a:lnStyleLst>
-        <a:ln w="6350" cap="flat" cmpd="sng" algn="ctr">
+        <a:ln w="9525" cap="flat" cmpd="sng" algn="ctr">
           <a:solidFill>
             <a:schemeClr val="phClr"/>
           </a:solidFill>
           <a:prstDash val="solid"/>
-          <a:miter lim="800000"/>
         </a:ln>
-        <a:ln w="12700" cap="flat" cmpd="sng" algn="ctr">
+        <a:ln w="15875" cap="flat" cmpd="sng" algn="ctr">
           <a:solidFill>
             <a:schemeClr val="phClr"/>
           </a:solidFill>
           <a:prstDash val="solid"/>
-          <a:miter lim="800000"/>
         </a:ln>
-        <a:ln w="19050" cap="flat" cmpd="sng" algn="ctr">
+        <a:ln w="22225" cap="flat" cmpd="sng" algn="ctr">
           <a:solidFill>
             <a:schemeClr val="phClr"/>
           </a:solidFill>
           <a:prstDash val="solid"/>
-          <a:miter lim="800000"/>
         </a:ln>
       </a:lnStyleLst>
       <a:effectStyleLst>
@@ -2179,12 +4620,23 @@
         </a:effectStyle>
         <a:effectStyle>
           <a:effectLst>
-            <a:outerShdw blurRad="57150" dist="19050" dir="5400000" algn="ctr" rotWithShape="0">
+            <a:outerShdw blurRad="50800" dist="50800" dir="5400000" sx="96000" sy="96000" rotWithShape="0">
               <a:srgbClr val="000000">
-                <a:alpha val="63000"/>
+                <a:alpha val="48000"/>
               </a:srgbClr>
             </a:outerShdw>
           </a:effectLst>
+          <a:scene3d>
+            <a:camera prst="orthographicFront">
+              <a:rot lat="0" lon="0" rev="0"/>
+            </a:camera>
+            <a:lightRig rig="balanced" dir="t">
+              <a:rot lat="0" lon="0" rev="1080000"/>
+            </a:lightRig>
+          </a:scene3d>
+          <a:sp3d>
+            <a:bevelT w="38100" h="12700" prst="softRound"/>
+          </a:sp3d>
         </a:effectStyle>
       </a:effectStyleLst>
       <a:bgFillStyleLst>
@@ -2192,37 +4644,26 @@
           <a:schemeClr val="phClr"/>
         </a:solidFill>
         <a:solidFill>
-          <a:schemeClr val="phClr">
-            <a:tint val="95000"/>
-            <a:satMod val="170000"/>
-          </a:schemeClr>
+          <a:schemeClr val="phClr"/>
         </a:solidFill>
         <a:gradFill rotWithShape="1">
           <a:gsLst>
             <a:gs pos="0">
               <a:schemeClr val="phClr">
-                <a:tint val="93000"/>
-                <a:satMod val="150000"/>
-                <a:shade val="98000"/>
-                <a:lumMod val="102000"/>
-              </a:schemeClr>
-            </a:gs>
-            <a:gs pos="50000">
-              <a:schemeClr val="phClr">
-                <a:tint val="98000"/>
-                <a:satMod val="130000"/>
-                <a:shade val="90000"/>
-                <a:lumMod val="103000"/>
+                <a:tint val="94000"/>
+                <a:satMod val="80000"/>
+                <a:lumMod val="106000"/>
               </a:schemeClr>
             </a:gs>
             <a:gs pos="100000">
               <a:schemeClr val="phClr">
-                <a:shade val="63000"/>
-                <a:satMod val="120000"/>
+                <a:shade val="80000"/>
               </a:schemeClr>
             </a:gs>
           </a:gsLst>
-          <a:lin ang="5400000" scaled="0"/>
+          <a:path path="circle">
+            <a:fillToRect l="43000" r="43000" b="100000"/>
+          </a:path>
         </a:gradFill>
       </a:bgFillStyleLst>
     </a:fmtScheme>
@@ -2231,8 +4672,20 @@
   <a:extraClrSchemeLst/>
   <a:extLst>
     <a:ext uri="{05A4C25C-085E-4340-85A3-A5531E510DB2}">
-      <thm15:themeFamily xmlns:thm15="http://schemas.microsoft.com/office/thememl/2012/main" name="Office Theme" id="{62F939B6-93AF-4DB8-9C6B-D6C7DFDC589F}" vid="{4A3C46E8-61CC-4603-A589-7422A47A8E4A}"/>
+      <thm15:themeFamily xmlns:thm15="http://schemas.microsoft.com/office/thememl/2012/main" name="Gallery" id="{BBFCD31E-59A1-489D-B089-A3EAD7CAE12E}" vid="{F5E91637-A7B6-4E27-B710-77DA7014EE1E}"/>
     </a:ext>
   </a:extLst>
 </a:theme>
+</file>
+
+<file path=customXml/item1.xml><?xml version="1.0" encoding="utf-8"?>
+<b:Sources xmlns:b="http://schemas.openxmlformats.org/officeDocument/2006/bibliography" xmlns="http://schemas.openxmlformats.org/officeDocument/2006/bibliography" SelectedStyle="\APASixthEditionOfficeOnline.xsl" StyleName="APA" Version="6"/>
+</file>
+
+<file path=customXml/itemProps1.xml><?xml version="1.0" encoding="utf-8"?>
+<ds:datastoreItem xmlns:ds="http://schemas.openxmlformats.org/officeDocument/2006/customXml" ds:itemID="{05118E5E-3C4D-423A-B9F4-B7AE4014196D}">
+  <ds:schemaRefs>
+    <ds:schemaRef ds:uri="http://schemas.openxmlformats.org/officeDocument/2006/bibliography"/>
+  </ds:schemaRefs>
+</ds:datastoreItem>
 </file>
</xml_diff>